<commit_message>
project 4 question 7
</commit_message>
<xml_diff>
--- a/CISC680-SE/Assignment4_DEC1st/assignment4.docx
+++ b/CISC680-SE/Assignment4_DEC1st/assignment4.docx
@@ -1627,17 +1627,7 @@
           <w:szCs w:val="24"/>
         </w:rPr>
         <w:tab/>
-        <w:t>It is important to exercise your ability to write formal specifications for system functions. For this example I will be de</w:t>
-      </w:r>
-      <w:bookmarkStart w:id="0" w:name="_GoBack"/>
-      <w:bookmarkEnd w:id="0"/>
-      <w:r>
-        <w:rPr>
-          <w:rFonts w:asciiTheme="majorHAnsi" w:hAnsiTheme="majorHAnsi" w:cstheme="majorHAnsi"/>
-          <w:sz w:val="24"/>
-          <w:szCs w:val="24"/>
-        </w:rPr>
-        <w:t xml:space="preserve">monstrating the process of writing a formal specification for a payroll website with a single Manager and multiple Employees as Users. We will add a User to this </w:t>
+        <w:t xml:space="preserve">It is important to exercise your ability to write formal specifications for system functions. For this example I will be demonstrating the process of writing a formal specification for a payroll website with a single Manager and multiple Employees as Users. We will add a User to this </w:t>
       </w:r>
       <w:r>
         <w:rPr>
@@ -2350,6 +2340,7 @@
           <w:rFonts w:asciiTheme="majorHAnsi" w:hAnsiTheme="majorHAnsi" w:cstheme="majorHAnsi"/>
           <w:sz w:val="24"/>
           <w:szCs w:val="24"/>
+          <w:highlight w:val="cyan"/>
         </w:rPr>
       </w:pPr>
       <w:r>
@@ -2404,28 +2395,6 @@
           <w:highlight w:val="cyan"/>
         </w:rPr>
       </w:pPr>
-    </w:p>
-    <w:p>
-      <w:pPr>
-        <w:spacing w:line="480" w:lineRule="auto"/>
-        <w:rPr>
-          <w:rFonts w:asciiTheme="majorHAnsi" w:hAnsiTheme="majorHAnsi" w:cstheme="majorHAnsi"/>
-          <w:sz w:val="24"/>
-          <w:szCs w:val="24"/>
-          <w:highlight w:val="cyan"/>
-        </w:rPr>
-      </w:pPr>
-    </w:p>
-    <w:p>
-      <w:pPr>
-        <w:spacing w:line="480" w:lineRule="auto"/>
-        <w:rPr>
-          <w:rFonts w:asciiTheme="majorHAnsi" w:hAnsiTheme="majorHAnsi" w:cstheme="majorHAnsi"/>
-          <w:sz w:val="24"/>
-          <w:szCs w:val="24"/>
-          <w:highlight w:val="cyan"/>
-        </w:rPr>
-      </w:pPr>
       <w:r>
         <w:rPr>
           <w:rFonts w:asciiTheme="majorHAnsi" w:hAnsiTheme="majorHAnsi" w:cstheme="majorHAnsi"/>
@@ -2443,6 +2412,625 @@
           <w:rFonts w:asciiTheme="majorHAnsi" w:hAnsiTheme="majorHAnsi" w:cstheme="majorHAnsi"/>
           <w:sz w:val="24"/>
           <w:szCs w:val="24"/>
+        </w:rPr>
+      </w:pPr>
+      <w:r>
+        <w:rPr>
+          <w:rFonts w:asciiTheme="majorHAnsi" w:hAnsiTheme="majorHAnsi" w:cstheme="majorHAnsi"/>
+          <w:sz w:val="24"/>
+          <w:szCs w:val="24"/>
+        </w:rPr>
+        <w:tab/>
+        <w:t xml:space="preserve">There are two categories </w:t>
+      </w:r>
+      <w:r>
+        <w:rPr>
+          <w:rFonts w:asciiTheme="majorHAnsi" w:hAnsiTheme="majorHAnsi" w:cstheme="majorHAnsi"/>
+          <w:sz w:val="24"/>
+          <w:szCs w:val="24"/>
+        </w:rPr>
+        <w:t xml:space="preserve">that fall within </w:t>
+      </w:r>
+      <w:r>
+        <w:rPr>
+          <w:rFonts w:asciiTheme="majorHAnsi" w:hAnsiTheme="majorHAnsi" w:cstheme="majorHAnsi"/>
+          <w:sz w:val="24"/>
+          <w:szCs w:val="24"/>
+        </w:rPr>
+        <w:t xml:space="preserve">the </w:t>
+      </w:r>
+      <w:r>
+        <w:rPr>
+          <w:rFonts w:asciiTheme="majorHAnsi" w:hAnsiTheme="majorHAnsi" w:cstheme="majorHAnsi"/>
+          <w:sz w:val="24"/>
+          <w:szCs w:val="24"/>
+        </w:rPr>
+        <w:t xml:space="preserve">technical testing metrics. </w:t>
+      </w:r>
+      <w:r>
+        <w:rPr>
+          <w:rFonts w:asciiTheme="majorHAnsi" w:hAnsiTheme="majorHAnsi" w:cstheme="majorHAnsi"/>
+          <w:sz w:val="24"/>
+          <w:szCs w:val="24"/>
+        </w:rPr>
+        <w:t>To</w:t>
+      </w:r>
+      <w:r>
+        <w:rPr>
+          <w:rFonts w:asciiTheme="majorHAnsi" w:hAnsiTheme="majorHAnsi" w:cstheme="majorHAnsi"/>
+          <w:sz w:val="24"/>
+          <w:szCs w:val="24"/>
+        </w:rPr>
+        <w:t xml:space="preserve"> begin</w:t>
+      </w:r>
+      <w:r>
+        <w:rPr>
+          <w:rFonts w:asciiTheme="majorHAnsi" w:hAnsiTheme="majorHAnsi" w:cstheme="majorHAnsi"/>
+          <w:sz w:val="24"/>
+          <w:szCs w:val="24"/>
+        </w:rPr>
+        <w:t>,</w:t>
+      </w:r>
+      <w:r>
+        <w:rPr>
+          <w:rFonts w:asciiTheme="majorHAnsi" w:hAnsiTheme="majorHAnsi" w:cstheme="majorHAnsi"/>
+          <w:sz w:val="24"/>
+          <w:szCs w:val="24"/>
+        </w:rPr>
+        <w:t xml:space="preserve"> one category is estimating the number of techniques needed</w:t>
+      </w:r>
+      <w:r>
+        <w:rPr>
+          <w:rFonts w:asciiTheme="majorHAnsi" w:hAnsiTheme="majorHAnsi" w:cstheme="majorHAnsi"/>
+          <w:sz w:val="24"/>
+          <w:szCs w:val="24"/>
+        </w:rPr>
+        <w:t xml:space="preserve"> to be tested</w:t>
+      </w:r>
+      <w:r>
+        <w:rPr>
+          <w:rFonts w:asciiTheme="majorHAnsi" w:hAnsiTheme="majorHAnsi" w:cstheme="majorHAnsi"/>
+          <w:sz w:val="24"/>
+          <w:szCs w:val="24"/>
+        </w:rPr>
+        <w:t>. This</w:t>
+      </w:r>
+      <w:r>
+        <w:rPr>
+          <w:rFonts w:asciiTheme="majorHAnsi" w:hAnsiTheme="majorHAnsi" w:cstheme="majorHAnsi"/>
+          <w:sz w:val="24"/>
+          <w:szCs w:val="24"/>
+        </w:rPr>
+        <w:t xml:space="preserve"> predict</w:t>
+      </w:r>
+      <w:r>
+        <w:rPr>
+          <w:rFonts w:asciiTheme="majorHAnsi" w:hAnsiTheme="majorHAnsi" w:cstheme="majorHAnsi"/>
+          <w:sz w:val="24"/>
+          <w:szCs w:val="24"/>
+        </w:rPr>
+        <w:t>s</w:t>
+      </w:r>
+      <w:r>
+        <w:rPr>
+          <w:rFonts w:asciiTheme="majorHAnsi" w:hAnsiTheme="majorHAnsi" w:cstheme="majorHAnsi"/>
+          <w:sz w:val="24"/>
+          <w:szCs w:val="24"/>
+        </w:rPr>
+        <w:t xml:space="preserve"> the likely number of test</w:t>
+      </w:r>
+      <w:r>
+        <w:rPr>
+          <w:rFonts w:asciiTheme="majorHAnsi" w:hAnsiTheme="majorHAnsi" w:cstheme="majorHAnsi"/>
+          <w:sz w:val="24"/>
+          <w:szCs w:val="24"/>
+        </w:rPr>
+        <w:t>s</w:t>
+      </w:r>
+      <w:r>
+        <w:rPr>
+          <w:rFonts w:asciiTheme="majorHAnsi" w:hAnsiTheme="majorHAnsi" w:cstheme="majorHAnsi"/>
+          <w:sz w:val="24"/>
+          <w:szCs w:val="24"/>
+        </w:rPr>
+        <w:t xml:space="preserve"> that will be required at various testing levels.</w:t>
+      </w:r>
+      <w:r>
+        <w:rPr>
+          <w:rFonts w:asciiTheme="majorHAnsi" w:hAnsiTheme="majorHAnsi" w:cstheme="majorHAnsi"/>
+          <w:sz w:val="24"/>
+          <w:szCs w:val="24"/>
+        </w:rPr>
+        <w:t xml:space="preserve">  Sticking to a good estimation of testing requirements and techniques builds good rapport with clients and helps sustain a good reputation</w:t>
+      </w:r>
+      <w:r>
+        <w:rPr>
+          <w:rFonts w:asciiTheme="majorHAnsi" w:hAnsiTheme="majorHAnsi" w:cstheme="majorHAnsi"/>
+          <w:sz w:val="24"/>
+          <w:szCs w:val="24"/>
+        </w:rPr>
+        <w:t xml:space="preserve"> in the field</w:t>
+      </w:r>
+      <w:r>
+        <w:rPr>
+          <w:rFonts w:asciiTheme="majorHAnsi" w:hAnsiTheme="majorHAnsi" w:cstheme="majorHAnsi"/>
+          <w:sz w:val="24"/>
+          <w:szCs w:val="24"/>
+        </w:rPr>
+        <w:t>. It is difficult to blindly place a finite estimation of how many te</w:t>
+      </w:r>
+      <w:r>
+        <w:rPr>
+          <w:rFonts w:asciiTheme="majorHAnsi" w:hAnsiTheme="majorHAnsi" w:cstheme="majorHAnsi"/>
+          <w:sz w:val="24"/>
+          <w:szCs w:val="24"/>
+        </w:rPr>
+        <w:t>sts</w:t>
+      </w:r>
+      <w:r>
+        <w:rPr>
+          <w:rFonts w:asciiTheme="majorHAnsi" w:hAnsiTheme="majorHAnsi" w:cstheme="majorHAnsi"/>
+          <w:sz w:val="24"/>
+          <w:szCs w:val="24"/>
+        </w:rPr>
+        <w:t xml:space="preserve"> are</w:t>
+      </w:r>
+      <w:r>
+        <w:rPr>
+          <w:rFonts w:asciiTheme="majorHAnsi" w:hAnsiTheme="majorHAnsi" w:cstheme="majorHAnsi"/>
+          <w:sz w:val="24"/>
+          <w:szCs w:val="24"/>
+        </w:rPr>
+        <w:t xml:space="preserve"> needed that is why experience is very beneficial because an experienced engineer will have worked on multiple projects and can more accurately estimate</w:t>
+      </w:r>
+      <w:r>
+        <w:rPr>
+          <w:rFonts w:asciiTheme="majorHAnsi" w:hAnsiTheme="majorHAnsi" w:cstheme="majorHAnsi"/>
+          <w:sz w:val="24"/>
+          <w:szCs w:val="24"/>
+        </w:rPr>
+        <w:t xml:space="preserve"> </w:t>
+      </w:r>
+      <w:r>
+        <w:rPr>
+          <w:rFonts w:asciiTheme="majorHAnsi" w:hAnsiTheme="majorHAnsi" w:cstheme="majorHAnsi"/>
+          <w:sz w:val="24"/>
+          <w:szCs w:val="24"/>
+        </w:rPr>
+        <w:t xml:space="preserve">the number of the test needed. Another good way to get an estimation of tests would be to locate documents or artifacts online pertaining to your test </w:t>
+      </w:r>
+      <w:r>
+        <w:rPr>
+          <w:rFonts w:asciiTheme="majorHAnsi" w:hAnsiTheme="majorHAnsi" w:cstheme="majorHAnsi"/>
+          <w:sz w:val="24"/>
+          <w:szCs w:val="24"/>
+        </w:rPr>
+        <w:t>environment. This could be a good lead to understanding what a good quantity of tests would be.</w:t>
+      </w:r>
+      <w:r>
+        <w:rPr>
+          <w:rFonts w:asciiTheme="majorHAnsi" w:hAnsiTheme="majorHAnsi" w:cstheme="majorHAnsi"/>
+          <w:sz w:val="24"/>
+          <w:szCs w:val="24"/>
+        </w:rPr>
+        <w:t xml:space="preserve"> Sticking to an excessive number of tests allows for almost of a forced testing situation where you might be able to test ten things in one scenario but it is required you write 1 test for each one instead. </w:t>
+      </w:r>
+      <w:r>
+        <w:rPr>
+          <w:rFonts w:asciiTheme="majorHAnsi" w:hAnsiTheme="majorHAnsi" w:cstheme="majorHAnsi"/>
+          <w:sz w:val="24"/>
+          <w:szCs w:val="24"/>
+        </w:rPr>
+        <w:t xml:space="preserve">The next technical test metric focuses on the test coverage </w:t>
+      </w:r>
+      <w:r>
+        <w:rPr>
+          <w:rFonts w:asciiTheme="majorHAnsi" w:hAnsiTheme="majorHAnsi" w:cstheme="majorHAnsi"/>
+          <w:sz w:val="24"/>
+          <w:szCs w:val="24"/>
+        </w:rPr>
+        <w:t xml:space="preserve">for a given component. When testing components you must think in terms of OOP. It is important to remember </w:t>
+      </w:r>
+      <w:r>
+        <w:rPr>
+          <w:rFonts w:asciiTheme="majorHAnsi" w:hAnsiTheme="majorHAnsi" w:cstheme="majorHAnsi"/>
+          <w:sz w:val="24"/>
+          <w:szCs w:val="24"/>
+        </w:rPr>
+        <w:t xml:space="preserve">and consider </w:t>
+      </w:r>
+      <w:r>
+        <w:rPr>
+          <w:rFonts w:asciiTheme="majorHAnsi" w:hAnsiTheme="majorHAnsi" w:cstheme="majorHAnsi"/>
+          <w:sz w:val="24"/>
+          <w:szCs w:val="24"/>
+        </w:rPr>
+        <w:t xml:space="preserve">encapsulation and inheritance. </w:t>
+      </w:r>
+      <w:r>
+        <w:rPr>
+          <w:rFonts w:asciiTheme="majorHAnsi" w:hAnsiTheme="majorHAnsi" w:cstheme="majorHAnsi"/>
+          <w:sz w:val="24"/>
+          <w:szCs w:val="24"/>
+        </w:rPr>
+        <w:t>When testing individual components you might unlock data flows and I/O paths further downstream in the code. When testing individual components its allows you to think more directly on ways to test</w:t>
+      </w:r>
+      <w:r>
+        <w:rPr>
+          <w:rFonts w:asciiTheme="majorHAnsi" w:hAnsiTheme="majorHAnsi" w:cstheme="majorHAnsi"/>
+          <w:sz w:val="24"/>
+          <w:szCs w:val="24"/>
+        </w:rPr>
+        <w:t>, in contrast of</w:t>
+      </w:r>
+      <w:r>
+        <w:rPr>
+          <w:rFonts w:asciiTheme="majorHAnsi" w:hAnsiTheme="majorHAnsi" w:cstheme="majorHAnsi"/>
+          <w:sz w:val="24"/>
+          <w:szCs w:val="24"/>
+        </w:rPr>
+        <w:t xml:space="preserve"> a broad pattern of the code as a whole, this allows for more specific test cases</w:t>
+      </w:r>
+      <w:r>
+        <w:rPr>
+          <w:rFonts w:asciiTheme="majorHAnsi" w:hAnsiTheme="majorHAnsi" w:cstheme="majorHAnsi"/>
+          <w:sz w:val="24"/>
+          <w:szCs w:val="24"/>
+        </w:rPr>
+        <w:t xml:space="preserve"> in the component</w:t>
+      </w:r>
+      <w:r>
+        <w:rPr>
+          <w:rFonts w:asciiTheme="majorHAnsi" w:hAnsiTheme="majorHAnsi" w:cstheme="majorHAnsi"/>
+          <w:sz w:val="24"/>
+          <w:szCs w:val="24"/>
+        </w:rPr>
+        <w:t xml:space="preserve">. </w:t>
+      </w:r>
+      <w:r>
+        <w:rPr>
+          <w:rFonts w:asciiTheme="majorHAnsi" w:hAnsiTheme="majorHAnsi" w:cstheme="majorHAnsi"/>
+          <w:sz w:val="24"/>
+          <w:szCs w:val="24"/>
+        </w:rPr>
+        <w:t xml:space="preserve">So, essentially the main differences between the two testing metric categories is </w:t>
+      </w:r>
+      <w:r>
+        <w:rPr>
+          <w:rFonts w:asciiTheme="majorHAnsi" w:hAnsiTheme="majorHAnsi" w:cstheme="majorHAnsi"/>
+          <w:sz w:val="24"/>
+          <w:szCs w:val="24"/>
+        </w:rPr>
+        <w:t>quality</w:t>
+      </w:r>
+      <w:r>
+        <w:rPr>
+          <w:rFonts w:asciiTheme="majorHAnsi" w:hAnsiTheme="majorHAnsi" w:cstheme="majorHAnsi"/>
+          <w:sz w:val="24"/>
+          <w:szCs w:val="24"/>
+        </w:rPr>
+        <w:t xml:space="preserve"> vs </w:t>
+      </w:r>
+      <w:r>
+        <w:rPr>
+          <w:rFonts w:asciiTheme="majorHAnsi" w:hAnsiTheme="majorHAnsi" w:cstheme="majorHAnsi"/>
+          <w:sz w:val="24"/>
+          <w:szCs w:val="24"/>
+        </w:rPr>
+        <w:t>quantity</w:t>
+      </w:r>
+      <w:r>
+        <w:rPr>
+          <w:rFonts w:asciiTheme="majorHAnsi" w:hAnsiTheme="majorHAnsi" w:cstheme="majorHAnsi"/>
+          <w:sz w:val="24"/>
+          <w:szCs w:val="24"/>
+        </w:rPr>
+        <w:t xml:space="preserve">, with </w:t>
+      </w:r>
+      <w:r>
+        <w:rPr>
+          <w:rFonts w:asciiTheme="majorHAnsi" w:hAnsiTheme="majorHAnsi" w:cstheme="majorHAnsi"/>
+          <w:sz w:val="24"/>
+          <w:szCs w:val="24"/>
+        </w:rPr>
+        <w:lastRenderedPageBreak/>
+        <w:t>quantity</w:t>
+      </w:r>
+      <w:r>
+        <w:rPr>
+          <w:rFonts w:asciiTheme="majorHAnsi" w:hAnsiTheme="majorHAnsi" w:cstheme="majorHAnsi"/>
+          <w:sz w:val="24"/>
+          <w:szCs w:val="24"/>
+        </w:rPr>
+        <w:t xml:space="preserve"> being the standard estimate</w:t>
+      </w:r>
+      <w:r>
+        <w:rPr>
+          <w:rFonts w:asciiTheme="majorHAnsi" w:hAnsiTheme="majorHAnsi" w:cstheme="majorHAnsi"/>
+          <w:sz w:val="24"/>
+          <w:szCs w:val="24"/>
+        </w:rPr>
+        <w:t>d</w:t>
+      </w:r>
+      <w:r>
+        <w:rPr>
+          <w:rFonts w:asciiTheme="majorHAnsi" w:hAnsiTheme="majorHAnsi" w:cstheme="majorHAnsi"/>
+          <w:sz w:val="24"/>
+          <w:szCs w:val="24"/>
+        </w:rPr>
+        <w:t xml:space="preserve"> number of test cases that s</w:t>
+      </w:r>
+      <w:bookmarkStart w:id="0" w:name="_GoBack"/>
+      <w:bookmarkEnd w:id="0"/>
+      <w:r>
+        <w:rPr>
+          <w:rFonts w:asciiTheme="majorHAnsi" w:hAnsiTheme="majorHAnsi" w:cstheme="majorHAnsi"/>
+          <w:sz w:val="24"/>
+          <w:szCs w:val="24"/>
+        </w:rPr>
+        <w:t xml:space="preserve">hould be performed vs the </w:t>
+      </w:r>
+      <w:r>
+        <w:rPr>
+          <w:rFonts w:asciiTheme="majorHAnsi" w:hAnsiTheme="majorHAnsi" w:cstheme="majorHAnsi"/>
+          <w:sz w:val="24"/>
+          <w:szCs w:val="24"/>
+        </w:rPr>
+        <w:t>quality</w:t>
+      </w:r>
+      <w:r>
+        <w:rPr>
+          <w:rFonts w:asciiTheme="majorHAnsi" w:hAnsiTheme="majorHAnsi" w:cstheme="majorHAnsi"/>
+          <w:sz w:val="24"/>
+          <w:szCs w:val="24"/>
+        </w:rPr>
+        <w:t xml:space="preserve"> of testing that could be done in an individual component. </w:t>
+      </w:r>
+    </w:p>
+    <w:p>
+      <w:pPr>
+        <w:spacing w:line="480" w:lineRule="auto"/>
+        <w:rPr>
+          <w:rFonts w:asciiTheme="majorHAnsi" w:hAnsiTheme="majorHAnsi" w:cstheme="majorHAnsi"/>
+          <w:sz w:val="24"/>
+          <w:szCs w:val="24"/>
+        </w:rPr>
+      </w:pPr>
+    </w:p>
+    <w:p>
+      <w:pPr>
+        <w:spacing w:line="480" w:lineRule="auto"/>
+        <w:rPr>
+          <w:rFonts w:asciiTheme="majorHAnsi" w:hAnsiTheme="majorHAnsi" w:cstheme="majorHAnsi"/>
+          <w:sz w:val="24"/>
+          <w:szCs w:val="24"/>
+        </w:rPr>
+      </w:pPr>
+    </w:p>
+    <w:p>
+      <w:pPr>
+        <w:spacing w:line="480" w:lineRule="auto"/>
+        <w:rPr>
+          <w:rFonts w:asciiTheme="majorHAnsi" w:hAnsiTheme="majorHAnsi" w:cstheme="majorHAnsi"/>
+          <w:sz w:val="24"/>
+          <w:szCs w:val="24"/>
+        </w:rPr>
+      </w:pPr>
+    </w:p>
+    <w:p>
+      <w:pPr>
+        <w:spacing w:line="480" w:lineRule="auto"/>
+        <w:rPr>
+          <w:rFonts w:asciiTheme="majorHAnsi" w:hAnsiTheme="majorHAnsi" w:cstheme="majorHAnsi"/>
+          <w:sz w:val="24"/>
+          <w:szCs w:val="24"/>
+        </w:rPr>
+      </w:pPr>
+    </w:p>
+    <w:p>
+      <w:pPr>
+        <w:spacing w:line="480" w:lineRule="auto"/>
+        <w:rPr>
+          <w:rFonts w:asciiTheme="majorHAnsi" w:hAnsiTheme="majorHAnsi" w:cstheme="majorHAnsi"/>
+          <w:sz w:val="24"/>
+          <w:szCs w:val="24"/>
+        </w:rPr>
+      </w:pPr>
+    </w:p>
+    <w:p>
+      <w:pPr>
+        <w:spacing w:line="480" w:lineRule="auto"/>
+        <w:rPr>
+          <w:rFonts w:asciiTheme="majorHAnsi" w:hAnsiTheme="majorHAnsi" w:cstheme="majorHAnsi"/>
+          <w:sz w:val="24"/>
+          <w:szCs w:val="24"/>
+          <w:highlight w:val="cyan"/>
+        </w:rPr>
+      </w:pPr>
+    </w:p>
+    <w:p>
+      <w:pPr>
+        <w:spacing w:line="480" w:lineRule="auto"/>
+        <w:rPr>
+          <w:rFonts w:asciiTheme="majorHAnsi" w:hAnsiTheme="majorHAnsi" w:cstheme="majorHAnsi"/>
+          <w:sz w:val="24"/>
+          <w:szCs w:val="24"/>
+          <w:highlight w:val="cyan"/>
+        </w:rPr>
+      </w:pPr>
+    </w:p>
+    <w:p>
+      <w:pPr>
+        <w:spacing w:line="480" w:lineRule="auto"/>
+        <w:rPr>
+          <w:rFonts w:asciiTheme="majorHAnsi" w:hAnsiTheme="majorHAnsi" w:cstheme="majorHAnsi"/>
+          <w:sz w:val="24"/>
+          <w:szCs w:val="24"/>
+          <w:highlight w:val="cyan"/>
+        </w:rPr>
+      </w:pPr>
+    </w:p>
+    <w:p>
+      <w:pPr>
+        <w:spacing w:line="480" w:lineRule="auto"/>
+        <w:rPr>
+          <w:rFonts w:asciiTheme="majorHAnsi" w:hAnsiTheme="majorHAnsi" w:cstheme="majorHAnsi"/>
+          <w:sz w:val="24"/>
+          <w:szCs w:val="24"/>
+          <w:highlight w:val="cyan"/>
+        </w:rPr>
+      </w:pPr>
+    </w:p>
+    <w:p>
+      <w:pPr>
+        <w:spacing w:line="480" w:lineRule="auto"/>
+        <w:rPr>
+          <w:rFonts w:asciiTheme="majorHAnsi" w:hAnsiTheme="majorHAnsi" w:cstheme="majorHAnsi"/>
+          <w:sz w:val="24"/>
+          <w:szCs w:val="24"/>
+          <w:highlight w:val="cyan"/>
+        </w:rPr>
+      </w:pPr>
+    </w:p>
+    <w:p>
+      <w:pPr>
+        <w:spacing w:line="480" w:lineRule="auto"/>
+        <w:rPr>
+          <w:rFonts w:asciiTheme="majorHAnsi" w:hAnsiTheme="majorHAnsi" w:cstheme="majorHAnsi"/>
+          <w:sz w:val="24"/>
+          <w:szCs w:val="24"/>
+          <w:highlight w:val="cyan"/>
+        </w:rPr>
+      </w:pPr>
+    </w:p>
+    <w:p>
+      <w:pPr>
+        <w:spacing w:line="480" w:lineRule="auto"/>
+        <w:rPr>
+          <w:rFonts w:asciiTheme="majorHAnsi" w:hAnsiTheme="majorHAnsi" w:cstheme="majorHAnsi"/>
+          <w:sz w:val="24"/>
+          <w:szCs w:val="24"/>
+          <w:highlight w:val="cyan"/>
+        </w:rPr>
+      </w:pPr>
+    </w:p>
+    <w:p>
+      <w:pPr>
+        <w:spacing w:line="480" w:lineRule="auto"/>
+        <w:rPr>
+          <w:rFonts w:asciiTheme="majorHAnsi" w:hAnsiTheme="majorHAnsi" w:cstheme="majorHAnsi"/>
+          <w:sz w:val="24"/>
+          <w:szCs w:val="24"/>
+          <w:highlight w:val="cyan"/>
+        </w:rPr>
+      </w:pPr>
+    </w:p>
+    <w:p>
+      <w:pPr>
+        <w:spacing w:line="480" w:lineRule="auto"/>
+        <w:rPr>
+          <w:rFonts w:asciiTheme="majorHAnsi" w:hAnsiTheme="majorHAnsi" w:cstheme="majorHAnsi"/>
+          <w:sz w:val="24"/>
+          <w:szCs w:val="24"/>
+          <w:highlight w:val="cyan"/>
+        </w:rPr>
+      </w:pPr>
+    </w:p>
+    <w:p>
+      <w:pPr>
+        <w:spacing w:line="480" w:lineRule="auto"/>
+        <w:rPr>
+          <w:rFonts w:asciiTheme="majorHAnsi" w:hAnsiTheme="majorHAnsi" w:cstheme="majorHAnsi"/>
+          <w:sz w:val="24"/>
+          <w:szCs w:val="24"/>
+          <w:highlight w:val="cyan"/>
+        </w:rPr>
+      </w:pPr>
+    </w:p>
+    <w:p>
+      <w:pPr>
+        <w:spacing w:line="480" w:lineRule="auto"/>
+        <w:rPr>
+          <w:rFonts w:asciiTheme="majorHAnsi" w:hAnsiTheme="majorHAnsi" w:cstheme="majorHAnsi"/>
+          <w:sz w:val="24"/>
+          <w:szCs w:val="24"/>
+          <w:highlight w:val="cyan"/>
+        </w:rPr>
+      </w:pPr>
+    </w:p>
+    <w:p>
+      <w:pPr>
+        <w:spacing w:line="480" w:lineRule="auto"/>
+        <w:rPr>
+          <w:rFonts w:asciiTheme="majorHAnsi" w:hAnsiTheme="majorHAnsi" w:cstheme="majorHAnsi"/>
+          <w:sz w:val="24"/>
+          <w:szCs w:val="24"/>
+          <w:highlight w:val="cyan"/>
+        </w:rPr>
+      </w:pPr>
+    </w:p>
+    <w:p>
+      <w:pPr>
+        <w:spacing w:line="480" w:lineRule="auto"/>
+        <w:rPr>
+          <w:rFonts w:asciiTheme="majorHAnsi" w:hAnsiTheme="majorHAnsi" w:cstheme="majorHAnsi"/>
+          <w:sz w:val="24"/>
+          <w:szCs w:val="24"/>
+          <w:highlight w:val="cyan"/>
+        </w:rPr>
+      </w:pPr>
+    </w:p>
+    <w:p>
+      <w:pPr>
+        <w:spacing w:line="480" w:lineRule="auto"/>
+        <w:rPr>
+          <w:rFonts w:asciiTheme="majorHAnsi" w:hAnsiTheme="majorHAnsi" w:cstheme="majorHAnsi"/>
+          <w:sz w:val="24"/>
+          <w:szCs w:val="24"/>
+          <w:highlight w:val="cyan"/>
+        </w:rPr>
+      </w:pPr>
+    </w:p>
+    <w:p>
+      <w:pPr>
+        <w:spacing w:line="480" w:lineRule="auto"/>
+        <w:rPr>
+          <w:rFonts w:asciiTheme="majorHAnsi" w:hAnsiTheme="majorHAnsi" w:cstheme="majorHAnsi"/>
+          <w:sz w:val="24"/>
+          <w:szCs w:val="24"/>
+          <w:highlight w:val="cyan"/>
+        </w:rPr>
+      </w:pPr>
+    </w:p>
+    <w:p>
+      <w:pPr>
+        <w:spacing w:line="480" w:lineRule="auto"/>
+        <w:rPr>
+          <w:rFonts w:asciiTheme="majorHAnsi" w:hAnsiTheme="majorHAnsi" w:cstheme="majorHAnsi"/>
+          <w:sz w:val="24"/>
+          <w:szCs w:val="24"/>
+          <w:highlight w:val="cyan"/>
+        </w:rPr>
+      </w:pPr>
+    </w:p>
+    <w:p>
+      <w:pPr>
+        <w:spacing w:line="480" w:lineRule="auto"/>
+        <w:rPr>
+          <w:rFonts w:asciiTheme="majorHAnsi" w:hAnsiTheme="majorHAnsi" w:cstheme="majorHAnsi"/>
+          <w:sz w:val="24"/>
+          <w:szCs w:val="24"/>
+          <w:highlight w:val="cyan"/>
+        </w:rPr>
+      </w:pPr>
+    </w:p>
+    <w:p>
+      <w:pPr>
+        <w:spacing w:line="480" w:lineRule="auto"/>
+        <w:rPr>
+          <w:rFonts w:asciiTheme="majorHAnsi" w:hAnsiTheme="majorHAnsi" w:cstheme="majorHAnsi"/>
+          <w:sz w:val="24"/>
+          <w:szCs w:val="24"/>
           <w:highlight w:val="cyan"/>
         </w:rPr>
       </w:pPr>
@@ -2673,6 +3261,7 @@
           <w:szCs w:val="24"/>
           <w:highlight w:val="cyan"/>
         </w:rPr>
+        <w:lastRenderedPageBreak/>
         <w:t>15.What characteristics need to be exhibited by organization to improve its</w:t>
       </w:r>
     </w:p>
@@ -2692,7 +3281,6 @@
           <w:szCs w:val="24"/>
           <w:highlight w:val="cyan"/>
         </w:rPr>
-        <w:lastRenderedPageBreak/>
         <w:t>software process?</w:t>
       </w:r>
     </w:p>

</xml_diff>

<commit_message>
project 4 question 13
</commit_message>
<xml_diff>
--- a/CISC680-SE/Assignment4_DEC1st/assignment4.docx
+++ b/CISC680-SE/Assignment4_DEC1st/assignment4.docx
@@ -2597,7 +2597,23 @@
           <w:sz w:val="24"/>
           <w:szCs w:val="24"/>
         </w:rPr>
-        <w:t xml:space="preserve">the number of the test needed. Another good way to get an estimation of tests would be to locate documents or artifacts online pertaining to your test </w:t>
+        <w:t>the number of the test</w:t>
+      </w:r>
+      <w:r>
+        <w:rPr>
+          <w:rFonts w:asciiTheme="majorHAnsi" w:hAnsiTheme="majorHAnsi" w:cstheme="majorHAnsi"/>
+          <w:sz w:val="24"/>
+          <w:szCs w:val="24"/>
+        </w:rPr>
+        <w:t>s</w:t>
+      </w:r>
+      <w:r>
+        <w:rPr>
+          <w:rFonts w:asciiTheme="majorHAnsi" w:hAnsiTheme="majorHAnsi" w:cstheme="majorHAnsi"/>
+          <w:sz w:val="24"/>
+          <w:szCs w:val="24"/>
+        </w:rPr>
+        <w:t xml:space="preserve"> needed. Another good way to get an estimation of tests would be to locate documents or artifacts online pertaining to your test </w:t>
       </w:r>
       <w:r>
         <w:rPr>
@@ -2613,7 +2629,23 @@
           <w:sz w:val="24"/>
           <w:szCs w:val="24"/>
         </w:rPr>
-        <w:t xml:space="preserve"> Sticking to an excessive number of tests allows for almost of a forced testing situation where you might be able to test ten things in one scenario but it is required you write 1 test for each one instead. </w:t>
+        <w:t xml:space="preserve"> Sticking to an excessive number of tests allows for almost of a forced testing situation where you might be able to test ten things in one scenario but it is required you write 1 test for each one instead</w:t>
+      </w:r>
+      <w:r>
+        <w:rPr>
+          <w:rFonts w:asciiTheme="majorHAnsi" w:hAnsiTheme="majorHAnsi" w:cstheme="majorHAnsi"/>
+          <w:sz w:val="24"/>
+          <w:szCs w:val="24"/>
+        </w:rPr>
+        <w:t xml:space="preserve"> so you are not to overlook minute details</w:t>
+      </w:r>
+      <w:r>
+        <w:rPr>
+          <w:rFonts w:asciiTheme="majorHAnsi" w:hAnsiTheme="majorHAnsi" w:cstheme="majorHAnsi"/>
+          <w:sz w:val="24"/>
+          <w:szCs w:val="24"/>
+        </w:rPr>
+        <w:t xml:space="preserve">. </w:t>
       </w:r>
       <w:r>
         <w:rPr>
@@ -2653,23 +2685,55 @@
           <w:sz w:val="24"/>
           <w:szCs w:val="24"/>
         </w:rPr>
-        <w:t>When testing individual components you might unlock data flows and I/O paths further downstream in the code. When testing individual components its allows you to think more directly on ways to test</w:t>
-      </w:r>
-      <w:r>
-        <w:rPr>
-          <w:rFonts w:asciiTheme="majorHAnsi" w:hAnsiTheme="majorHAnsi" w:cstheme="majorHAnsi"/>
-          <w:sz w:val="24"/>
-          <w:szCs w:val="24"/>
-        </w:rPr>
-        <w:t>, in contrast of</w:t>
-      </w:r>
-      <w:r>
-        <w:rPr>
-          <w:rFonts w:asciiTheme="majorHAnsi" w:hAnsiTheme="majorHAnsi" w:cstheme="majorHAnsi"/>
-          <w:sz w:val="24"/>
-          <w:szCs w:val="24"/>
-        </w:rPr>
-        <w:t xml:space="preserve"> a broad pattern of the code as a whole, this allows for more specific test cases</w:t>
+        <w:t xml:space="preserve">When testing individual components you might unlock </w:t>
+      </w:r>
+      <w:r>
+        <w:rPr>
+          <w:rFonts w:asciiTheme="majorHAnsi" w:hAnsiTheme="majorHAnsi" w:cstheme="majorHAnsi"/>
+          <w:sz w:val="24"/>
+          <w:szCs w:val="24"/>
+        </w:rPr>
+        <w:t xml:space="preserve">new </w:t>
+      </w:r>
+      <w:r>
+        <w:rPr>
+          <w:rFonts w:asciiTheme="majorHAnsi" w:hAnsiTheme="majorHAnsi" w:cstheme="majorHAnsi"/>
+          <w:sz w:val="24"/>
+          <w:szCs w:val="24"/>
+        </w:rPr>
+        <w:t>data flows and I/O paths further downstream in the code. When testing individual components its allows you to think more directly on ways to test</w:t>
+      </w:r>
+      <w:r>
+        <w:rPr>
+          <w:rFonts w:asciiTheme="majorHAnsi" w:hAnsiTheme="majorHAnsi" w:cstheme="majorHAnsi"/>
+          <w:sz w:val="24"/>
+          <w:szCs w:val="24"/>
+        </w:rPr>
+        <w:t>, in contrast to</w:t>
+      </w:r>
+      <w:r>
+        <w:rPr>
+          <w:rFonts w:asciiTheme="majorHAnsi" w:hAnsiTheme="majorHAnsi" w:cstheme="majorHAnsi"/>
+          <w:sz w:val="24"/>
+          <w:szCs w:val="24"/>
+        </w:rPr>
+        <w:t xml:space="preserve"> a broad</w:t>
+      </w:r>
+      <w:r>
+        <w:rPr>
+          <w:rFonts w:asciiTheme="majorHAnsi" w:hAnsiTheme="majorHAnsi" w:cstheme="majorHAnsi"/>
+          <w:sz w:val="24"/>
+          <w:szCs w:val="24"/>
+        </w:rPr>
+        <w:t xml:space="preserve"> test</w:t>
+      </w:r>
+      <w:r>
+        <w:rPr>
+          <w:rFonts w:asciiTheme="majorHAnsi" w:hAnsiTheme="majorHAnsi" w:cstheme="majorHAnsi"/>
+          <w:sz w:val="24"/>
+          <w:szCs w:val="24"/>
+        </w:rPr>
+        <w:t xml:space="preserve"> pattern of the code as a whole, this allows for more specific test cases</w:t>
       </w:r>
       <w:r>
         <w:rPr>
@@ -2693,7 +2757,16 @@
           <w:sz w:val="24"/>
           <w:szCs w:val="24"/>
         </w:rPr>
-        <w:t xml:space="preserve">So, essentially the main differences between the two testing metric categories is </w:t>
+        <w:t xml:space="preserve">So, essentially the main differences </w:t>
+      </w:r>
+      <w:r>
+        <w:rPr>
+          <w:rFonts w:asciiTheme="majorHAnsi" w:hAnsiTheme="majorHAnsi" w:cstheme="majorHAnsi"/>
+          <w:sz w:val="24"/>
+          <w:szCs w:val="24"/>
+        </w:rPr>
+        <w:lastRenderedPageBreak/>
+        <w:t xml:space="preserve">between the two testing metric categories is </w:t>
       </w:r>
       <w:r>
         <w:rPr>
@@ -2733,59 +2806,812 @@
           <w:sz w:val="24"/>
           <w:szCs w:val="24"/>
         </w:rPr>
+        <w:t>quantity</w:t>
+      </w:r>
+      <w:r>
+        <w:rPr>
+          <w:rFonts w:asciiTheme="majorHAnsi" w:hAnsiTheme="majorHAnsi" w:cstheme="majorHAnsi"/>
+          <w:sz w:val="24"/>
+          <w:szCs w:val="24"/>
+        </w:rPr>
+        <w:t xml:space="preserve"> being the standard estimate</w:t>
+      </w:r>
+      <w:r>
+        <w:rPr>
+          <w:rFonts w:asciiTheme="majorHAnsi" w:hAnsiTheme="majorHAnsi" w:cstheme="majorHAnsi"/>
+          <w:sz w:val="24"/>
+          <w:szCs w:val="24"/>
+        </w:rPr>
+        <w:t>d</w:t>
+      </w:r>
+      <w:r>
+        <w:rPr>
+          <w:rFonts w:asciiTheme="majorHAnsi" w:hAnsiTheme="majorHAnsi" w:cstheme="majorHAnsi"/>
+          <w:sz w:val="24"/>
+          <w:szCs w:val="24"/>
+        </w:rPr>
+        <w:t xml:space="preserve"> number of test cases that should be performed vs the </w:t>
+      </w:r>
+      <w:r>
+        <w:rPr>
+          <w:rFonts w:asciiTheme="majorHAnsi" w:hAnsiTheme="majorHAnsi" w:cstheme="majorHAnsi"/>
+          <w:sz w:val="24"/>
+          <w:szCs w:val="24"/>
+        </w:rPr>
+        <w:t>quality</w:t>
+      </w:r>
+      <w:r>
+        <w:rPr>
+          <w:rFonts w:asciiTheme="majorHAnsi" w:hAnsiTheme="majorHAnsi" w:cstheme="majorHAnsi"/>
+          <w:sz w:val="24"/>
+          <w:szCs w:val="24"/>
+        </w:rPr>
+        <w:t xml:space="preserve"> of testing that could be d</w:t>
+      </w:r>
+      <w:r>
+        <w:rPr>
+          <w:rFonts w:asciiTheme="majorHAnsi" w:hAnsiTheme="majorHAnsi" w:cstheme="majorHAnsi"/>
+          <w:sz w:val="24"/>
+          <w:szCs w:val="24"/>
+        </w:rPr>
+        <w:t>one in an individual component.</w:t>
+      </w:r>
+    </w:p>
+    <w:p>
+      <w:pPr>
+        <w:spacing w:line="480" w:lineRule="auto"/>
+        <w:rPr>
+          <w:rFonts w:asciiTheme="majorHAnsi" w:hAnsiTheme="majorHAnsi" w:cstheme="majorHAnsi"/>
+          <w:sz w:val="24"/>
+          <w:szCs w:val="24"/>
+          <w:highlight w:val="cyan"/>
+        </w:rPr>
+      </w:pPr>
+      <w:r>
+        <w:rPr>
+          <w:rFonts w:asciiTheme="majorHAnsi" w:hAnsiTheme="majorHAnsi" w:cstheme="majorHAnsi"/>
+          <w:sz w:val="24"/>
+          <w:szCs w:val="24"/>
+          <w:highlight w:val="cyan"/>
+        </w:rPr>
+        <w:t>9. Describe the five activities associated with the software measurement</w:t>
+      </w:r>
+      <w:r>
+        <w:rPr>
+          <w:rFonts w:asciiTheme="majorHAnsi" w:hAnsiTheme="majorHAnsi" w:cstheme="majorHAnsi"/>
+          <w:sz w:val="24"/>
+          <w:szCs w:val="24"/>
+          <w:highlight w:val="cyan"/>
+        </w:rPr>
+        <w:t xml:space="preserve"> </w:t>
+      </w:r>
+      <w:r>
+        <w:rPr>
+          <w:rFonts w:asciiTheme="majorHAnsi" w:hAnsiTheme="majorHAnsi" w:cstheme="majorHAnsi"/>
+          <w:sz w:val="24"/>
+          <w:szCs w:val="24"/>
+          <w:highlight w:val="cyan"/>
+        </w:rPr>
+        <w:t>process.</w:t>
+      </w:r>
+    </w:p>
+    <w:p>
+      <w:pPr>
+        <w:spacing w:line="480" w:lineRule="auto"/>
+        <w:rPr>
+          <w:rFonts w:asciiTheme="majorHAnsi" w:hAnsiTheme="majorHAnsi" w:cstheme="majorHAnsi"/>
+          <w:sz w:val="24"/>
+          <w:szCs w:val="24"/>
+        </w:rPr>
+      </w:pPr>
+      <w:r>
+        <w:rPr>
+          <w:rFonts w:asciiTheme="majorHAnsi" w:hAnsiTheme="majorHAnsi" w:cstheme="majorHAnsi"/>
+          <w:sz w:val="24"/>
+          <w:szCs w:val="24"/>
+        </w:rPr>
+        <w:tab/>
+        <w:t>When it comes to software engineering it is important to assess the quality of the product to better understand the design of the system.</w:t>
+      </w:r>
+      <w:r>
+        <w:rPr>
+          <w:rFonts w:asciiTheme="majorHAnsi" w:hAnsiTheme="majorHAnsi" w:cstheme="majorHAnsi"/>
+          <w:sz w:val="24"/>
+          <w:szCs w:val="24"/>
+        </w:rPr>
+        <w:t xml:space="preserve"> This can be done in direct measures </w:t>
+      </w:r>
+      <w:r>
+        <w:rPr>
+          <w:rFonts w:asciiTheme="majorHAnsi" w:hAnsiTheme="majorHAnsi" w:cstheme="majorHAnsi"/>
+          <w:sz w:val="24"/>
+          <w:szCs w:val="24"/>
+        </w:rPr>
+        <w:t>like analyzing</w:t>
+      </w:r>
+      <w:r>
+        <w:rPr>
+          <w:rFonts w:asciiTheme="majorHAnsi" w:hAnsiTheme="majorHAnsi" w:cstheme="majorHAnsi"/>
+          <w:sz w:val="24"/>
+          <w:szCs w:val="24"/>
+        </w:rPr>
+        <w:t xml:space="preserve"> the number </w:t>
+      </w:r>
+      <w:r>
+        <w:rPr>
+          <w:rFonts w:asciiTheme="majorHAnsi" w:hAnsiTheme="majorHAnsi" w:cstheme="majorHAnsi"/>
+          <w:sz w:val="24"/>
+          <w:szCs w:val="24"/>
+        </w:rPr>
+        <w:t>of code</w:t>
+      </w:r>
+      <w:r>
+        <w:rPr>
+          <w:rFonts w:asciiTheme="majorHAnsi" w:hAnsiTheme="majorHAnsi" w:cstheme="majorHAnsi"/>
+          <w:sz w:val="24"/>
+          <w:szCs w:val="24"/>
+        </w:rPr>
+        <w:t xml:space="preserve"> lines produced or execution speed. Indirect measures would include concepts like functionality and reliability. </w:t>
+      </w:r>
+      <w:r>
+        <w:rPr>
+          <w:rFonts w:asciiTheme="majorHAnsi" w:hAnsiTheme="majorHAnsi" w:cstheme="majorHAnsi"/>
+          <w:sz w:val="24"/>
+          <w:szCs w:val="24"/>
+        </w:rPr>
+        <w:t xml:space="preserve"> These direct and indirect measures have five activities associated with them in the software measurement process. To begin, formulation plays a crucial role. Formulation considers the software and applies proper metrics to perform measurement on the system, effectively formulating somewhat of a game plan for your measurement process. Next we have collection, collecting data is imperative to being able to accurately derive the formulated metrics. Without collection you would not be able to properly derive your metrics because you would have no initial data to base your metrics off of. Third is the concept of analysis. This is done once you have formulated and derived your metrics. Analysis allows for you to use mathematical tools to calculate your metrics. You can think of analysis as the final data collected from initialing collecting your data. This takes that initial data and applies the metrics to later be interpreted. This brings us to the fourth activity in the software measurement process</w:t>
+      </w:r>
+      <w:r>
+        <w:rPr>
+          <w:rFonts w:asciiTheme="majorHAnsi" w:hAnsiTheme="majorHAnsi" w:cstheme="majorHAnsi"/>
+          <w:sz w:val="24"/>
+          <w:szCs w:val="24"/>
+        </w:rPr>
+        <w:t>,</w:t>
+      </w:r>
+      <w:r>
+        <w:rPr>
+          <w:rFonts w:asciiTheme="majorHAnsi" w:hAnsiTheme="majorHAnsi" w:cstheme="majorHAnsi"/>
+          <w:sz w:val="24"/>
+          <w:szCs w:val="24"/>
+        </w:rPr>
+        <w:t xml:space="preserve"> which is the concept of interpretation. Interpretation is performed once your metrics have been </w:t>
+      </w:r>
+      <w:r>
+        <w:rPr>
+          <w:rFonts w:asciiTheme="majorHAnsi" w:hAnsiTheme="majorHAnsi" w:cstheme="majorHAnsi"/>
+          <w:sz w:val="24"/>
+          <w:szCs w:val="24"/>
+        </w:rPr>
+        <w:t>analyzed</w:t>
+      </w:r>
+      <w:r>
+        <w:rPr>
+          <w:rFonts w:asciiTheme="majorHAnsi" w:hAnsiTheme="majorHAnsi" w:cstheme="majorHAnsi"/>
+          <w:sz w:val="24"/>
+          <w:szCs w:val="24"/>
+        </w:rPr>
+        <w:t>.</w:t>
+      </w:r>
+      <w:r>
+        <w:rPr>
+          <w:rFonts w:asciiTheme="majorHAnsi" w:hAnsiTheme="majorHAnsi" w:cstheme="majorHAnsi"/>
+          <w:sz w:val="24"/>
+          <w:szCs w:val="24"/>
+        </w:rPr>
+        <w:t xml:space="preserve"> Once you have a defined analysis model of metrics you can now interpret that information and discern its importance and relevance to the project at hand. This information can be negative or positive to the applications developments </w:t>
+      </w:r>
+      <w:r>
+        <w:rPr>
+          <w:rFonts w:asciiTheme="majorHAnsi" w:hAnsiTheme="majorHAnsi" w:cstheme="majorHAnsi"/>
+          <w:sz w:val="24"/>
+          <w:szCs w:val="24"/>
+        </w:rPr>
         <w:lastRenderedPageBreak/>
-        <w:t>quantity</w:t>
-      </w:r>
-      <w:r>
-        <w:rPr>
-          <w:rFonts w:asciiTheme="majorHAnsi" w:hAnsiTheme="majorHAnsi" w:cstheme="majorHAnsi"/>
-          <w:sz w:val="24"/>
-          <w:szCs w:val="24"/>
-        </w:rPr>
-        <w:t xml:space="preserve"> being the standard estimate</w:t>
-      </w:r>
-      <w:r>
-        <w:rPr>
-          <w:rFonts w:asciiTheme="majorHAnsi" w:hAnsiTheme="majorHAnsi" w:cstheme="majorHAnsi"/>
-          <w:sz w:val="24"/>
-          <w:szCs w:val="24"/>
-        </w:rPr>
-        <w:t>d</w:t>
-      </w:r>
-      <w:r>
-        <w:rPr>
-          <w:rFonts w:asciiTheme="majorHAnsi" w:hAnsiTheme="majorHAnsi" w:cstheme="majorHAnsi"/>
-          <w:sz w:val="24"/>
-          <w:szCs w:val="24"/>
-        </w:rPr>
-        <w:t xml:space="preserve"> number of test cases that s</w:t>
+        <w:t>and must be reviewed accordingly. After the interpretation activity has made a review of the analyzed metrics it is then time to give some feedback. Feedback is the fifth step in this activity process and allows for information to flow back to the software team. The software team takes this feedback from the interpreted metrics and applies development accordingly. So In summary the five activities in the software measurement process are formulation, collection, analysis, interpretation, and feedback in that order.</w:t>
+      </w:r>
+    </w:p>
+    <w:p>
+      <w:pPr>
+        <w:spacing w:line="480" w:lineRule="auto"/>
+        <w:rPr>
+          <w:rFonts w:asciiTheme="majorHAnsi" w:hAnsiTheme="majorHAnsi" w:cstheme="majorHAnsi"/>
+          <w:sz w:val="24"/>
+          <w:szCs w:val="24"/>
+          <w:highlight w:val="cyan"/>
+        </w:rPr>
+      </w:pPr>
+      <w:r>
+        <w:rPr>
+          <w:rFonts w:asciiTheme="majorHAnsi" w:hAnsiTheme="majorHAnsi" w:cstheme="majorHAnsi"/>
+          <w:sz w:val="24"/>
+          <w:szCs w:val="24"/>
+          <w:highlight w:val="cyan"/>
+        </w:rPr>
+        <w:t>10</w:t>
+      </w:r>
+      <w:r>
+        <w:rPr>
+          <w:rFonts w:asciiTheme="majorHAnsi" w:hAnsiTheme="majorHAnsi" w:cstheme="majorHAnsi"/>
+          <w:sz w:val="24"/>
+          <w:szCs w:val="24"/>
+          <w:highlight w:val="cyan"/>
+        </w:rPr>
+        <w:t>. Describe</w:t>
+      </w:r>
+      <w:r>
+        <w:rPr>
+          <w:rFonts w:asciiTheme="majorHAnsi" w:hAnsiTheme="majorHAnsi" w:cstheme="majorHAnsi"/>
+          <w:sz w:val="24"/>
+          <w:szCs w:val="24"/>
+          <w:highlight w:val="cyan"/>
+        </w:rPr>
+        <w:t xml:space="preserve"> the role of class-oriented metrics in assessing the quality of an</w:t>
+      </w:r>
+      <w:r>
+        <w:rPr>
+          <w:rFonts w:asciiTheme="majorHAnsi" w:hAnsiTheme="majorHAnsi" w:cstheme="majorHAnsi"/>
+          <w:sz w:val="24"/>
+          <w:szCs w:val="24"/>
+          <w:highlight w:val="cyan"/>
+        </w:rPr>
+        <w:t xml:space="preserve"> </w:t>
+      </w:r>
+      <w:r>
+        <w:rPr>
+          <w:rFonts w:asciiTheme="majorHAnsi" w:hAnsiTheme="majorHAnsi" w:cstheme="majorHAnsi"/>
+          <w:sz w:val="24"/>
+          <w:szCs w:val="24"/>
+          <w:highlight w:val="cyan"/>
+        </w:rPr>
+        <w:t>OO system.</w:t>
+      </w:r>
+    </w:p>
+    <w:p>
+      <w:pPr>
+        <w:spacing w:line="480" w:lineRule="auto"/>
+        <w:rPr>
+          <w:rFonts w:asciiTheme="majorHAnsi" w:hAnsiTheme="majorHAnsi" w:cstheme="majorHAnsi"/>
+          <w:sz w:val="24"/>
+          <w:szCs w:val="24"/>
+          <w:highlight w:val="cyan"/>
+        </w:rPr>
+      </w:pPr>
+      <w:r>
+        <w:rPr>
+          <w:rFonts w:asciiTheme="majorHAnsi" w:hAnsiTheme="majorHAnsi" w:cstheme="majorHAnsi"/>
+          <w:sz w:val="24"/>
+          <w:szCs w:val="24"/>
+        </w:rPr>
+        <w:tab/>
+        <w:t xml:space="preserve">When designing an OO system it is important </w:t>
+      </w:r>
+      <w:r>
+        <w:rPr>
+          <w:rFonts w:asciiTheme="majorHAnsi" w:hAnsiTheme="majorHAnsi" w:cstheme="majorHAnsi"/>
+          <w:sz w:val="24"/>
+          <w:szCs w:val="24"/>
+        </w:rPr>
+        <w:t>to understand the role of class</w:t>
+      </w:r>
+      <w:r>
+        <w:rPr>
+          <w:rFonts w:asciiTheme="majorHAnsi" w:hAnsiTheme="majorHAnsi" w:cstheme="majorHAnsi"/>
+          <w:sz w:val="24"/>
+          <w:szCs w:val="24"/>
+        </w:rPr>
+        <w:t>–oriented metrics.</w:t>
+      </w:r>
+      <w:r>
+        <w:rPr>
+          <w:rFonts w:asciiTheme="majorHAnsi" w:hAnsiTheme="majorHAnsi" w:cstheme="majorHAnsi"/>
+          <w:sz w:val="24"/>
+          <w:szCs w:val="24"/>
+        </w:rPr>
+        <w:t xml:space="preserve">  A class is a fundamental unit in an OO system and encapsulates data and functions that manipulate this data. These classes can effect each other’s functions and data sets from within other parts of the code and it is important to create metrics with this in mind. One good practice for developing a metric is the weighted methods per class style, essentially the more numerous and complex the methods in a class are then the more amount of effort will be need to test that class. Another role of class-oriented metric is establishing how far down the code a class is from the initial root of the program. This is called Depth of the </w:t>
+      </w:r>
+      <w:r>
+        <w:rPr>
+          <w:rFonts w:asciiTheme="majorHAnsi" w:hAnsiTheme="majorHAnsi" w:cstheme="majorHAnsi"/>
+          <w:sz w:val="24"/>
+          <w:szCs w:val="24"/>
+        </w:rPr>
+        <w:t>Inheritance</w:t>
+      </w:r>
+      <w:r>
+        <w:rPr>
+          <w:rFonts w:asciiTheme="majorHAnsi" w:hAnsiTheme="majorHAnsi" w:cstheme="majorHAnsi"/>
+          <w:sz w:val="24"/>
+          <w:szCs w:val="24"/>
+        </w:rPr>
+        <w:t xml:space="preserve"> tree. DIT essentially means the farther </w:t>
+      </w:r>
+      <w:r>
+        <w:rPr>
+          <w:rFonts w:asciiTheme="majorHAnsi" w:hAnsiTheme="majorHAnsi" w:cstheme="majorHAnsi"/>
+          <w:sz w:val="24"/>
+          <w:szCs w:val="24"/>
+        </w:rPr>
+        <w:t>downstream</w:t>
+      </w:r>
+      <w:r>
+        <w:rPr>
+          <w:rFonts w:asciiTheme="majorHAnsi" w:hAnsiTheme="majorHAnsi" w:cstheme="majorHAnsi"/>
+          <w:sz w:val="24"/>
+          <w:szCs w:val="24"/>
+        </w:rPr>
+        <w:t xml:space="preserve"> a class is the more likely it will inherit functionality and will be more difficult to predict </w:t>
+      </w:r>
+      <w:r>
+        <w:rPr>
+          <w:rFonts w:asciiTheme="majorHAnsi" w:hAnsiTheme="majorHAnsi" w:cstheme="majorHAnsi"/>
+          <w:sz w:val="24"/>
+          <w:szCs w:val="24"/>
+        </w:rPr>
+        <w:t xml:space="preserve">behavior for </w:t>
+      </w:r>
+      <w:r>
+        <w:rPr>
+          <w:rFonts w:asciiTheme="majorHAnsi" w:hAnsiTheme="majorHAnsi" w:cstheme="majorHAnsi"/>
+          <w:sz w:val="24"/>
+          <w:szCs w:val="24"/>
+        </w:rPr>
+        <w:t>testing. Another</w:t>
+      </w:r>
+      <w:r>
+        <w:rPr>
+          <w:rFonts w:asciiTheme="majorHAnsi" w:hAnsiTheme="majorHAnsi" w:cstheme="majorHAnsi"/>
+          <w:sz w:val="24"/>
+          <w:szCs w:val="24"/>
+        </w:rPr>
+        <w:t xml:space="preserve"> role of class-oriented metrics is defining the number of children that will inherit from that class to better understand the possibilities of data flow </w:t>
+      </w:r>
+      <w:r>
+        <w:rPr>
+          <w:rFonts w:asciiTheme="majorHAnsi" w:hAnsiTheme="majorHAnsi" w:cstheme="majorHAnsi"/>
+          <w:sz w:val="24"/>
+          <w:szCs w:val="24"/>
+        </w:rPr>
+        <w:t>downstream</w:t>
+      </w:r>
+      <w:r>
+        <w:rPr>
+          <w:rFonts w:asciiTheme="majorHAnsi" w:hAnsiTheme="majorHAnsi" w:cstheme="majorHAnsi"/>
+          <w:sz w:val="24"/>
+          <w:szCs w:val="24"/>
+        </w:rPr>
+        <w:t xml:space="preserve">. Coupling obviously plays a factor in these metrics and as collaboration between classes increases the likely hood of the class will be reusable decreases. This </w:t>
+      </w:r>
+      <w:r>
+        <w:rPr>
+          <w:rFonts w:asciiTheme="majorHAnsi" w:hAnsiTheme="majorHAnsi" w:cstheme="majorHAnsi"/>
+          <w:sz w:val="24"/>
+          <w:szCs w:val="24"/>
+        </w:rPr>
+        <w:t>in turn</w:t>
+      </w:r>
+      <w:r>
+        <w:rPr>
+          <w:rFonts w:asciiTheme="majorHAnsi" w:hAnsiTheme="majorHAnsi" w:cstheme="majorHAnsi"/>
+          <w:sz w:val="24"/>
+          <w:szCs w:val="24"/>
+        </w:rPr>
+        <w:t xml:space="preserve"> makes modifying and testing the code more difficult. Responsiveness is another role in assessing the quality of an OO system. The responsiveness for a class allows you to create a metric based </w:t>
+      </w:r>
+      <w:r>
+        <w:rPr>
+          <w:rFonts w:asciiTheme="majorHAnsi" w:hAnsiTheme="majorHAnsi" w:cstheme="majorHAnsi"/>
+          <w:sz w:val="24"/>
+          <w:szCs w:val="24"/>
+        </w:rPr>
+        <w:lastRenderedPageBreak/>
+        <w:t>on how many potential methods can be activated from a triggered even within that class. If the functionality has a potential to execute many methods then the difficulty of testing goes up. Lastly, cohesion also plays an important role because it allows you to develop a metric based on how many potential methods can modify data within that class. Do multiple methods have access to changing the value of a variable? And if so, then the testing will need to be increased for that situation. So to conclude, the role of class-oriented metrics are to define the quality and quantity of tests needed in regards to how large a class is, how complex a class is, the inheritance of a class, and how a class interacts with others.</w:t>
+      </w:r>
+    </w:p>
+    <w:p>
+      <w:pPr>
+        <w:spacing w:line="480" w:lineRule="auto"/>
+        <w:rPr>
+          <w:rFonts w:asciiTheme="majorHAnsi" w:hAnsiTheme="majorHAnsi" w:cstheme="majorHAnsi"/>
+          <w:sz w:val="24"/>
+          <w:szCs w:val="24"/>
+          <w:highlight w:val="cyan"/>
+        </w:rPr>
+      </w:pPr>
+      <w:r>
+        <w:rPr>
+          <w:rFonts w:asciiTheme="majorHAnsi" w:hAnsiTheme="majorHAnsi" w:cstheme="majorHAnsi"/>
+          <w:sz w:val="24"/>
+          <w:szCs w:val="24"/>
+          <w:highlight w:val="cyan"/>
+        </w:rPr>
+        <w:t>11.</w:t>
+      </w:r>
+      <w:r>
+        <w:rPr>
+          <w:rFonts w:asciiTheme="majorHAnsi" w:hAnsiTheme="majorHAnsi" w:cstheme="majorHAnsi"/>
+          <w:sz w:val="24"/>
+          <w:szCs w:val="24"/>
+          <w:highlight w:val="cyan"/>
+        </w:rPr>
+        <w:t xml:space="preserve"> </w:t>
+      </w:r>
+      <w:r>
+        <w:rPr>
+          <w:rFonts w:asciiTheme="majorHAnsi" w:hAnsiTheme="majorHAnsi" w:cstheme="majorHAnsi"/>
+          <w:sz w:val="24"/>
+          <w:szCs w:val="24"/>
+          <w:highlight w:val="cyan"/>
+        </w:rPr>
+        <w:t>Why is it important for software developers to make use of measurement</w:t>
+      </w:r>
+      <w:r>
+        <w:rPr>
+          <w:rFonts w:asciiTheme="majorHAnsi" w:hAnsiTheme="majorHAnsi" w:cstheme="majorHAnsi"/>
+          <w:sz w:val="24"/>
+          <w:szCs w:val="24"/>
+          <w:highlight w:val="cyan"/>
+        </w:rPr>
+        <w:t xml:space="preserve"> </w:t>
+      </w:r>
+      <w:r>
+        <w:rPr>
+          <w:rFonts w:asciiTheme="majorHAnsi" w:hAnsiTheme="majorHAnsi" w:cstheme="majorHAnsi"/>
+          <w:sz w:val="24"/>
+          <w:szCs w:val="24"/>
+          <w:highlight w:val="cyan"/>
+        </w:rPr>
+        <w:t>to guide their work?</w:t>
+      </w:r>
+      <w:r>
+        <w:rPr>
+          <w:rFonts w:asciiTheme="majorHAnsi" w:hAnsiTheme="majorHAnsi" w:cstheme="majorHAnsi"/>
+          <w:sz w:val="24"/>
+          <w:szCs w:val="24"/>
+          <w:highlight w:val="cyan"/>
+        </w:rPr>
+        <w:t xml:space="preserve"> </w:t>
+      </w:r>
+      <w:r>
+        <w:rPr>
+          <w:rFonts w:asciiTheme="majorHAnsi" w:hAnsiTheme="majorHAnsi" w:cstheme="majorHAnsi"/>
+          <w:sz w:val="24"/>
+          <w:szCs w:val="24"/>
+          <w:highlight w:val="cyan"/>
+        </w:rPr>
+        <w:tab/>
+      </w:r>
+    </w:p>
+    <w:p>
+      <w:pPr>
+        <w:spacing w:line="480" w:lineRule="auto"/>
+        <w:rPr>
+          <w:rFonts w:asciiTheme="majorHAnsi" w:hAnsiTheme="majorHAnsi" w:cstheme="majorHAnsi"/>
+          <w:sz w:val="24"/>
+          <w:szCs w:val="24"/>
+        </w:rPr>
+      </w:pPr>
+      <w:r>
+        <w:rPr>
+          <w:rFonts w:asciiTheme="majorHAnsi" w:hAnsiTheme="majorHAnsi" w:cstheme="majorHAnsi"/>
+          <w:sz w:val="24"/>
+          <w:szCs w:val="24"/>
+        </w:rPr>
+        <w:tab/>
+        <w:t>Measurements are important for software developers when developing an application because it provides a clarity as well as a baseline for their work.</w:t>
+      </w:r>
+      <w:r>
+        <w:rPr>
+          <w:rFonts w:asciiTheme="majorHAnsi" w:hAnsiTheme="majorHAnsi" w:cstheme="majorHAnsi"/>
+          <w:sz w:val="24"/>
+          <w:szCs w:val="24"/>
+        </w:rPr>
+        <w:t xml:space="preserve"> These measurements enable software developers to provide a quantitative way to analyze the quality of the product before it is even built. This provides the data to be able develop effective requirements, designs models, code, and proper tests. If the developers did not make use of these measurements they would not have a solid foundation to base their metrics off of. This in turn would lead to improper metric interpretation that could be fed back to the developers.</w:t>
+      </w:r>
+      <w:r>
+        <w:rPr>
+          <w:rFonts w:asciiTheme="majorHAnsi" w:hAnsiTheme="majorHAnsi" w:cstheme="majorHAnsi"/>
+          <w:sz w:val="24"/>
+          <w:szCs w:val="24"/>
+        </w:rPr>
+        <w:t xml:space="preserve"> It is important to set measurement goals, when a measurement goal is defined developers can then create a set of questions to be developed. Answers to these questions provide the stakeholders and software team </w:t>
+      </w:r>
+      <w:r>
+        <w:rPr>
+          <w:rFonts w:asciiTheme="majorHAnsi" w:hAnsiTheme="majorHAnsi" w:cstheme="majorHAnsi"/>
+          <w:sz w:val="24"/>
+          <w:szCs w:val="24"/>
+        </w:rPr>
+        <w:t xml:space="preserve">with </w:t>
+      </w:r>
+      <w:r>
+        <w:rPr>
+          <w:rFonts w:asciiTheme="majorHAnsi" w:hAnsiTheme="majorHAnsi" w:cstheme="majorHAnsi"/>
+          <w:sz w:val="24"/>
+          <w:szCs w:val="24"/>
+        </w:rPr>
+        <w:t>a determination whether proper measurement was achieved.</w:t>
+      </w:r>
+      <w:r>
+        <w:rPr>
+          <w:rFonts w:asciiTheme="majorHAnsi" w:hAnsiTheme="majorHAnsi" w:cstheme="majorHAnsi"/>
+          <w:sz w:val="24"/>
+          <w:szCs w:val="24"/>
+        </w:rPr>
+        <w:t xml:space="preserve"> When defining a measurement it is important to not set a definition for a measurement that is to complex.</w:t>
+      </w:r>
+    </w:p>
+    <w:p>
+      <w:pPr>
+        <w:spacing w:line="480" w:lineRule="auto"/>
+        <w:rPr>
+          <w:rFonts w:asciiTheme="majorHAnsi" w:hAnsiTheme="majorHAnsi" w:cstheme="majorHAnsi"/>
+          <w:sz w:val="24"/>
+          <w:szCs w:val="24"/>
+          <w:highlight w:val="cyan"/>
+        </w:rPr>
+      </w:pPr>
+      <w:r>
+        <w:rPr>
+          <w:rFonts w:asciiTheme="majorHAnsi" w:hAnsiTheme="majorHAnsi" w:cstheme="majorHAnsi"/>
+          <w:sz w:val="24"/>
+          <w:szCs w:val="24"/>
+        </w:rPr>
+        <w:lastRenderedPageBreak/>
+        <w:t xml:space="preserve">If it is to complex real world professionals will have a hard time understanding them. Along with being too complex measurements should not lead to a bizarre mix of units. Keeping the measurement simple and atomic keeps the measurement in good clarity and more easily interpreted by the developers.  So it is essentially important for software developers to make use of measurements to guide them because it allows them to create better metrics based off of the data at hand. </w:t>
+      </w:r>
+    </w:p>
+    <w:p>
+      <w:pPr>
+        <w:spacing w:line="480" w:lineRule="auto"/>
+        <w:rPr>
+          <w:rFonts w:asciiTheme="majorHAnsi" w:hAnsiTheme="majorHAnsi" w:cstheme="majorHAnsi"/>
+          <w:sz w:val="24"/>
+          <w:szCs w:val="24"/>
+          <w:highlight w:val="cyan"/>
+        </w:rPr>
+      </w:pPr>
+      <w:r>
+        <w:rPr>
+          <w:rFonts w:asciiTheme="majorHAnsi" w:hAnsiTheme="majorHAnsi" w:cstheme="majorHAnsi"/>
+          <w:sz w:val="24"/>
+          <w:szCs w:val="24"/>
+          <w:highlight w:val="cyan"/>
+        </w:rPr>
+        <w:t>12.</w:t>
+      </w:r>
+      <w:r>
+        <w:rPr>
+          <w:rFonts w:asciiTheme="majorHAnsi" w:hAnsiTheme="majorHAnsi" w:cstheme="majorHAnsi"/>
+          <w:sz w:val="24"/>
+          <w:szCs w:val="24"/>
+          <w:highlight w:val="cyan"/>
+        </w:rPr>
+        <w:t xml:space="preserve"> </w:t>
+      </w:r>
+      <w:r>
+        <w:rPr>
+          <w:rFonts w:asciiTheme="majorHAnsi" w:hAnsiTheme="majorHAnsi" w:cstheme="majorHAnsi"/>
+          <w:sz w:val="24"/>
+          <w:szCs w:val="24"/>
+          <w:highlight w:val="cyan"/>
+        </w:rPr>
+        <w:t xml:space="preserve">Why is the "make-buy" decision and deciding whether to outsource software development an </w:t>
+      </w:r>
+      <w:r>
+        <w:rPr>
+          <w:rFonts w:asciiTheme="majorHAnsi" w:hAnsiTheme="majorHAnsi" w:cstheme="majorHAnsi"/>
+          <w:sz w:val="24"/>
+          <w:szCs w:val="24"/>
+          <w:highlight w:val="cyan"/>
+        </w:rPr>
+        <w:t>i</w:t>
+      </w:r>
+      <w:r>
+        <w:rPr>
+          <w:rFonts w:asciiTheme="majorHAnsi" w:hAnsiTheme="majorHAnsi" w:cstheme="majorHAnsi"/>
+          <w:sz w:val="24"/>
+          <w:szCs w:val="24"/>
+          <w:highlight w:val="cyan"/>
+        </w:rPr>
+        <w:t>mportant part of the software planning</w:t>
+      </w:r>
+      <w:r>
+        <w:rPr>
+          <w:rFonts w:asciiTheme="majorHAnsi" w:hAnsiTheme="majorHAnsi" w:cstheme="majorHAnsi"/>
+          <w:sz w:val="24"/>
+          <w:szCs w:val="24"/>
+          <w:highlight w:val="cyan"/>
+        </w:rPr>
+        <w:t xml:space="preserve"> </w:t>
+      </w:r>
+      <w:r>
+        <w:rPr>
+          <w:rFonts w:asciiTheme="majorHAnsi" w:hAnsiTheme="majorHAnsi" w:cstheme="majorHAnsi"/>
+          <w:sz w:val="24"/>
+          <w:szCs w:val="24"/>
+          <w:highlight w:val="cyan"/>
+        </w:rPr>
+        <w:t>process?</w:t>
+      </w:r>
+    </w:p>
+    <w:p>
+      <w:pPr>
+        <w:spacing w:line="480" w:lineRule="auto"/>
+        <w:rPr>
+          <w:rFonts w:asciiTheme="majorHAnsi" w:hAnsiTheme="majorHAnsi" w:cstheme="majorHAnsi"/>
+          <w:sz w:val="24"/>
+          <w:szCs w:val="24"/>
+          <w:highlight w:val="cyan"/>
+        </w:rPr>
+      </w:pPr>
+      <w:r>
+        <w:rPr>
+          <w:rFonts w:asciiTheme="majorHAnsi" w:hAnsiTheme="majorHAnsi" w:cstheme="majorHAnsi"/>
+          <w:sz w:val="24"/>
+          <w:szCs w:val="24"/>
+        </w:rPr>
+        <w:tab/>
+        <w:t>The make-buy decision and deciding to outsource or not</w:t>
+      </w:r>
+      <w:r>
+        <w:rPr>
+          <w:rFonts w:asciiTheme="majorHAnsi" w:hAnsiTheme="majorHAnsi" w:cstheme="majorHAnsi"/>
+          <w:sz w:val="24"/>
+          <w:szCs w:val="24"/>
+        </w:rPr>
+        <w:t>,</w:t>
+      </w:r>
+      <w:r>
+        <w:rPr>
+          <w:rFonts w:asciiTheme="majorHAnsi" w:hAnsiTheme="majorHAnsi" w:cstheme="majorHAnsi"/>
+          <w:sz w:val="24"/>
+          <w:szCs w:val="24"/>
+        </w:rPr>
+        <w:t xml:space="preserve"> are very important</w:t>
+      </w:r>
+      <w:r>
+        <w:rPr>
+          <w:rFonts w:asciiTheme="majorHAnsi" w:hAnsiTheme="majorHAnsi" w:cstheme="majorHAnsi"/>
+          <w:sz w:val="24"/>
+          <w:szCs w:val="24"/>
+        </w:rPr>
+        <w:t xml:space="preserve"> concepts</w:t>
+      </w:r>
+      <w:r>
+        <w:rPr>
+          <w:rFonts w:asciiTheme="majorHAnsi" w:hAnsiTheme="majorHAnsi" w:cstheme="majorHAnsi"/>
+          <w:sz w:val="24"/>
+          <w:szCs w:val="24"/>
+        </w:rPr>
+        <w:t xml:space="preserve"> </w:t>
+      </w:r>
+      <w:r>
+        <w:rPr>
+          <w:rFonts w:asciiTheme="majorHAnsi" w:hAnsiTheme="majorHAnsi" w:cstheme="majorHAnsi"/>
+          <w:sz w:val="24"/>
+          <w:szCs w:val="24"/>
+        </w:rPr>
+        <w:t>for software development</w:t>
+      </w:r>
+      <w:r>
+        <w:rPr>
+          <w:rFonts w:asciiTheme="majorHAnsi" w:hAnsiTheme="majorHAnsi" w:cstheme="majorHAnsi"/>
+          <w:sz w:val="24"/>
+          <w:szCs w:val="24"/>
+        </w:rPr>
+        <w:t xml:space="preserve">. The make-buy decision aims to answer whether software should be made internally or bought off-shelf to help complete a project. If a decision is used to buy third party software, an end result might be the project gets completed quicker, but at a greater financial cost. Another factor is whether the store bought software is customizable and distributable, or will it cost less to develop it in house? Another important aspect is the concept of supporting and maintaining the code. Will the off the shelf software have a service license agreement, or maintenance contract? Or could maintenance of the code be performed better internally instead of depending on a third party? Maybe the application that was purchased is of better quality then what is believed to be achieved by the current resources and times constraints of the current project. Answering questions like these help aid in the outcome of the “make-buy” decision. This is important because choosing the wrong decision of the “make-buy” can cost the project time, money, and effect quality. Similarly to deciding whether an application component could or should be bought off the shelf, is the concept of outsourcing talent and </w:t>
+      </w:r>
+      <w:r>
+        <w:rPr>
+          <w:rFonts w:asciiTheme="majorHAnsi" w:hAnsiTheme="majorHAnsi" w:cstheme="majorHAnsi"/>
+          <w:sz w:val="24"/>
+          <w:szCs w:val="24"/>
+        </w:rPr>
+        <w:lastRenderedPageBreak/>
+        <w:t>environments at the cost of quality or financial gain. Outsourcing jobs and resources brings to question whether saving money is worth the qualitative risk. In a perfect situation, outsourcing jobs and working environments saves the project money while also hopefully improving quality. Although, this obviously is not always the case. When outsourcing it is important to keep in mind you are essentially giving up control of your project. If your servers need to be rebooted and the environments are outsourced somewhere you are now dependent on that outsourced provider to perform the reboot. Similarly, when outsourcing jobs it is arguable that a full time employee typically tends to be more vetted in their work, then a contract position that is only staying around a short while. Because the “make-buy” and outsourcing decisions can have both positive and negative impacts on finances and quality of the project, it is important to weigh the measures within good reason.</w:t>
+      </w:r>
+    </w:p>
+    <w:p>
+      <w:pPr>
+        <w:spacing w:line="480" w:lineRule="auto"/>
+        <w:rPr>
+          <w:rFonts w:asciiTheme="majorHAnsi" w:hAnsiTheme="majorHAnsi" w:cstheme="majorHAnsi"/>
+          <w:sz w:val="24"/>
+          <w:szCs w:val="24"/>
+          <w:highlight w:val="cyan"/>
+        </w:rPr>
+      </w:pPr>
+      <w:r>
+        <w:rPr>
+          <w:rFonts w:asciiTheme="majorHAnsi" w:hAnsiTheme="majorHAnsi" w:cstheme="majorHAnsi"/>
+          <w:sz w:val="24"/>
+          <w:szCs w:val="24"/>
+          <w:highlight w:val="cyan"/>
+        </w:rPr>
+        <w:t>13.</w:t>
+      </w:r>
+      <w:r>
+        <w:rPr>
+          <w:rFonts w:asciiTheme="majorHAnsi" w:hAnsiTheme="majorHAnsi" w:cstheme="majorHAnsi"/>
+          <w:sz w:val="24"/>
+          <w:szCs w:val="24"/>
+          <w:highlight w:val="cyan"/>
+        </w:rPr>
+        <w:t xml:space="preserve"> </w:t>
+      </w:r>
+      <w:r>
+        <w:rPr>
+          <w:rFonts w:asciiTheme="majorHAnsi" w:hAnsiTheme="majorHAnsi" w:cstheme="majorHAnsi"/>
+          <w:sz w:val="24"/>
+          <w:szCs w:val="24"/>
+          <w:highlight w:val="cyan"/>
+        </w:rPr>
+        <w:t xml:space="preserve"> </w:t>
+      </w:r>
+      <w:r>
+        <w:rPr>
+          <w:rFonts w:asciiTheme="majorHAnsi" w:hAnsiTheme="majorHAnsi" w:cstheme="majorHAnsi"/>
+          <w:sz w:val="24"/>
+          <w:szCs w:val="24"/>
+          <w:highlight w:val="cyan"/>
+        </w:rPr>
+        <w:t>Describe the process of building a risk table.</w:t>
+      </w:r>
+    </w:p>
+    <w:p>
+      <w:pPr>
+        <w:spacing w:line="480" w:lineRule="auto"/>
+        <w:rPr>
+          <w:rFonts w:asciiTheme="majorHAnsi" w:hAnsiTheme="majorHAnsi" w:cstheme="majorHAnsi"/>
+          <w:sz w:val="24"/>
+          <w:szCs w:val="24"/>
+        </w:rPr>
+      </w:pPr>
+      <w:r>
+        <w:rPr>
+          <w:rFonts w:asciiTheme="majorHAnsi" w:hAnsiTheme="majorHAnsi" w:cstheme="majorHAnsi"/>
+          <w:sz w:val="24"/>
+          <w:szCs w:val="24"/>
+        </w:rPr>
+        <w:tab/>
+        <w:t xml:space="preserve">Risk is an everyday threat to projects and it is important to keep in mind that risk </w:t>
+      </w:r>
+      <w:r>
+        <w:rPr>
+          <w:rFonts w:asciiTheme="majorHAnsi" w:hAnsiTheme="majorHAnsi" w:cstheme="majorHAnsi"/>
+          <w:sz w:val="24"/>
+          <w:szCs w:val="24"/>
+        </w:rPr>
+        <w:t>should</w:t>
+      </w:r>
+      <w:r>
+        <w:rPr>
+          <w:rFonts w:asciiTheme="majorHAnsi" w:hAnsiTheme="majorHAnsi" w:cstheme="majorHAnsi"/>
+          <w:sz w:val="24"/>
+          <w:szCs w:val="24"/>
+        </w:rPr>
+        <w:t xml:space="preserve"> be evaluated in its likelihood to occur versus the problems that can occur from this risk. That is why developing a risk table to better illustrate these relations is recommend. The Risk table is a simple but effective was to illustrate risk projection</w:t>
+      </w:r>
+      <w:r>
+        <w:rPr>
+          <w:rFonts w:asciiTheme="majorHAnsi" w:hAnsiTheme="majorHAnsi" w:cstheme="majorHAnsi"/>
+          <w:sz w:val="24"/>
+          <w:szCs w:val="24"/>
+        </w:rPr>
+        <w:t xml:space="preserve">. Creating a risk table goes as follows. First create a table and in the first column define all the risks associated in the project no matter how large or miniscule. The second column will be the category that risk is associated too. This could be risks such as a business risk or project size risk, after defining the risks and their categories you create a third column representing the probability this risk might occur. Since this number is a bit ambiguous these numbers can very. One common example of coming up with risk probability is to get an estimation from multiple people on a team and average out the answers </w:t>
+      </w:r>
+      <w:r>
+        <w:rPr>
+          <w:rFonts w:asciiTheme="majorHAnsi" w:hAnsiTheme="majorHAnsi" w:cstheme="majorHAnsi"/>
+          <w:sz w:val="24"/>
+          <w:szCs w:val="24"/>
+        </w:rPr>
+        <w:lastRenderedPageBreak/>
+        <w:t>to be the probability you will assign to that risk. The fourth column defines the impact of the risk if something negligent were to happen. This could be from a low risk value to a high one such a minimal to catastrophic. Now that the table is complete it is time to create a risk table. To do so you simply put the high risks with high probability at the top of the table, while adding the low risk low probability to the bottom of the table. This effectively orders your risks of importance and probability. Once created you can draw a line through the middle to indicate a cut off line. Risk above the cut off line should be mitigated while risk below the cut off line can be held off. This is why risk tables are useful, because they help define the value and probability of risk and what the cut off limit is for mitigating them.</w:t>
       </w:r>
       <w:bookmarkStart w:id="0" w:name="_GoBack"/>
       <w:bookmarkEnd w:id="0"/>
-      <w:r>
-        <w:rPr>
-          <w:rFonts w:asciiTheme="majorHAnsi" w:hAnsiTheme="majorHAnsi" w:cstheme="majorHAnsi"/>
-          <w:sz w:val="24"/>
-          <w:szCs w:val="24"/>
-        </w:rPr>
-        <w:t xml:space="preserve">hould be performed vs the </w:t>
-      </w:r>
-      <w:r>
-        <w:rPr>
-          <w:rFonts w:asciiTheme="majorHAnsi" w:hAnsiTheme="majorHAnsi" w:cstheme="majorHAnsi"/>
-          <w:sz w:val="24"/>
-          <w:szCs w:val="24"/>
-        </w:rPr>
-        <w:t>quality</w:t>
-      </w:r>
-      <w:r>
-        <w:rPr>
-          <w:rFonts w:asciiTheme="majorHAnsi" w:hAnsiTheme="majorHAnsi" w:cstheme="majorHAnsi"/>
-          <w:sz w:val="24"/>
-          <w:szCs w:val="24"/>
-        </w:rPr>
-        <w:t xml:space="preserve"> of testing that could be done in an individual component. </w:t>
-      </w:r>
     </w:p>
     <w:p>
       <w:pPr>
@@ -2794,6 +3620,7 @@
           <w:rFonts w:asciiTheme="majorHAnsi" w:hAnsiTheme="majorHAnsi" w:cstheme="majorHAnsi"/>
           <w:sz w:val="24"/>
           <w:szCs w:val="24"/>
+          <w:highlight w:val="cyan"/>
         </w:rPr>
       </w:pPr>
     </w:p>
@@ -2804,6 +3631,7 @@
           <w:rFonts w:asciiTheme="majorHAnsi" w:hAnsiTheme="majorHAnsi" w:cstheme="majorHAnsi"/>
           <w:sz w:val="24"/>
           <w:szCs w:val="24"/>
+          <w:highlight w:val="cyan"/>
         </w:rPr>
       </w:pPr>
     </w:p>
@@ -2814,6 +3642,7 @@
           <w:rFonts w:asciiTheme="majorHAnsi" w:hAnsiTheme="majorHAnsi" w:cstheme="majorHAnsi"/>
           <w:sz w:val="24"/>
           <w:szCs w:val="24"/>
+          <w:highlight w:val="cyan"/>
         </w:rPr>
       </w:pPr>
     </w:p>
@@ -2824,6 +3653,7 @@
           <w:rFonts w:asciiTheme="majorHAnsi" w:hAnsiTheme="majorHAnsi" w:cstheme="majorHAnsi"/>
           <w:sz w:val="24"/>
           <w:szCs w:val="24"/>
+          <w:highlight w:val="cyan"/>
         </w:rPr>
       </w:pPr>
     </w:p>
@@ -2834,6 +3664,7 @@
           <w:rFonts w:asciiTheme="majorHAnsi" w:hAnsiTheme="majorHAnsi" w:cstheme="majorHAnsi"/>
           <w:sz w:val="24"/>
           <w:szCs w:val="24"/>
+          <w:highlight w:val="cyan"/>
         </w:rPr>
       </w:pPr>
     </w:p>
@@ -2957,6 +3788,15 @@
           <w:highlight w:val="cyan"/>
         </w:rPr>
       </w:pPr>
+      <w:r>
+        <w:rPr>
+          <w:rFonts w:asciiTheme="majorHAnsi" w:hAnsiTheme="majorHAnsi" w:cstheme="majorHAnsi"/>
+          <w:sz w:val="24"/>
+          <w:szCs w:val="24"/>
+          <w:highlight w:val="cyan"/>
+        </w:rPr>
+        <w:t>14.What is forward engineering?</w:t>
+      </w:r>
     </w:p>
     <w:p>
       <w:pPr>
@@ -2968,300 +3808,13 @@
           <w:highlight w:val="cyan"/>
         </w:rPr>
       </w:pPr>
-    </w:p>
-    <w:p>
-      <w:pPr>
-        <w:spacing w:line="480" w:lineRule="auto"/>
-        <w:rPr>
-          <w:rFonts w:asciiTheme="majorHAnsi" w:hAnsiTheme="majorHAnsi" w:cstheme="majorHAnsi"/>
-          <w:sz w:val="24"/>
-          <w:szCs w:val="24"/>
-          <w:highlight w:val="cyan"/>
-        </w:rPr>
-      </w:pPr>
-    </w:p>
-    <w:p>
-      <w:pPr>
-        <w:spacing w:line="480" w:lineRule="auto"/>
-        <w:rPr>
-          <w:rFonts w:asciiTheme="majorHAnsi" w:hAnsiTheme="majorHAnsi" w:cstheme="majorHAnsi"/>
-          <w:sz w:val="24"/>
-          <w:szCs w:val="24"/>
-          <w:highlight w:val="cyan"/>
-        </w:rPr>
-      </w:pPr>
-    </w:p>
-    <w:p>
-      <w:pPr>
-        <w:spacing w:line="480" w:lineRule="auto"/>
-        <w:rPr>
-          <w:rFonts w:asciiTheme="majorHAnsi" w:hAnsiTheme="majorHAnsi" w:cstheme="majorHAnsi"/>
-          <w:sz w:val="24"/>
-          <w:szCs w:val="24"/>
-          <w:highlight w:val="cyan"/>
-        </w:rPr>
-      </w:pPr>
-    </w:p>
-    <w:p>
-      <w:pPr>
-        <w:spacing w:line="480" w:lineRule="auto"/>
-        <w:rPr>
-          <w:rFonts w:asciiTheme="majorHAnsi" w:hAnsiTheme="majorHAnsi" w:cstheme="majorHAnsi"/>
-          <w:sz w:val="24"/>
-          <w:szCs w:val="24"/>
-          <w:highlight w:val="cyan"/>
-        </w:rPr>
-      </w:pPr>
-    </w:p>
-    <w:p>
-      <w:pPr>
-        <w:spacing w:line="480" w:lineRule="auto"/>
-        <w:rPr>
-          <w:rFonts w:asciiTheme="majorHAnsi" w:hAnsiTheme="majorHAnsi" w:cstheme="majorHAnsi"/>
-          <w:sz w:val="24"/>
-          <w:szCs w:val="24"/>
-          <w:highlight w:val="cyan"/>
-        </w:rPr>
-      </w:pPr>
-    </w:p>
-    <w:p>
-      <w:pPr>
-        <w:spacing w:line="480" w:lineRule="auto"/>
-        <w:rPr>
-          <w:rFonts w:asciiTheme="majorHAnsi" w:hAnsiTheme="majorHAnsi" w:cstheme="majorHAnsi"/>
-          <w:sz w:val="24"/>
-          <w:szCs w:val="24"/>
-          <w:highlight w:val="cyan"/>
-        </w:rPr>
-      </w:pPr>
-      <w:r>
-        <w:rPr>
-          <w:rFonts w:asciiTheme="majorHAnsi" w:hAnsiTheme="majorHAnsi" w:cstheme="majorHAnsi"/>
-          <w:sz w:val="24"/>
-          <w:szCs w:val="24"/>
-          <w:highlight w:val="cyan"/>
-        </w:rPr>
-        <w:t>9. Describe the five activities associated with the software measurement</w:t>
-      </w:r>
-    </w:p>
-    <w:p>
-      <w:pPr>
-        <w:spacing w:line="480" w:lineRule="auto"/>
-        <w:rPr>
-          <w:rFonts w:asciiTheme="majorHAnsi" w:hAnsiTheme="majorHAnsi" w:cstheme="majorHAnsi"/>
-          <w:sz w:val="24"/>
-          <w:szCs w:val="24"/>
-          <w:highlight w:val="cyan"/>
-        </w:rPr>
-      </w:pPr>
-      <w:r>
-        <w:rPr>
-          <w:rFonts w:asciiTheme="majorHAnsi" w:hAnsiTheme="majorHAnsi" w:cstheme="majorHAnsi"/>
-          <w:sz w:val="24"/>
-          <w:szCs w:val="24"/>
-          <w:highlight w:val="cyan"/>
-        </w:rPr>
-        <w:t>process.</w:t>
-      </w:r>
-    </w:p>
-    <w:p>
-      <w:pPr>
-        <w:spacing w:line="480" w:lineRule="auto"/>
-        <w:rPr>
-          <w:rFonts w:asciiTheme="majorHAnsi" w:hAnsiTheme="majorHAnsi" w:cstheme="majorHAnsi"/>
-          <w:sz w:val="24"/>
-          <w:szCs w:val="24"/>
-          <w:highlight w:val="cyan"/>
-        </w:rPr>
-      </w:pPr>
-      <w:r>
-        <w:rPr>
-          <w:rFonts w:asciiTheme="majorHAnsi" w:hAnsiTheme="majorHAnsi" w:cstheme="majorHAnsi"/>
-          <w:sz w:val="24"/>
-          <w:szCs w:val="24"/>
-          <w:highlight w:val="cyan"/>
-        </w:rPr>
-        <w:t>10.Describe the role of class-oriented metrics in assessing the quality of an</w:t>
-      </w:r>
-    </w:p>
-    <w:p>
-      <w:pPr>
-        <w:spacing w:line="480" w:lineRule="auto"/>
-        <w:rPr>
-          <w:rFonts w:asciiTheme="majorHAnsi" w:hAnsiTheme="majorHAnsi" w:cstheme="majorHAnsi"/>
-          <w:sz w:val="24"/>
-          <w:szCs w:val="24"/>
-          <w:highlight w:val="cyan"/>
-        </w:rPr>
-      </w:pPr>
-      <w:r>
-        <w:rPr>
-          <w:rFonts w:asciiTheme="majorHAnsi" w:hAnsiTheme="majorHAnsi" w:cstheme="majorHAnsi"/>
-          <w:sz w:val="24"/>
-          <w:szCs w:val="24"/>
-          <w:highlight w:val="cyan"/>
-        </w:rPr>
-        <w:t>OO system.</w:t>
-      </w:r>
-    </w:p>
-    <w:p>
-      <w:pPr>
-        <w:spacing w:line="480" w:lineRule="auto"/>
-        <w:rPr>
-          <w:rFonts w:asciiTheme="majorHAnsi" w:hAnsiTheme="majorHAnsi" w:cstheme="majorHAnsi"/>
-          <w:sz w:val="24"/>
-          <w:szCs w:val="24"/>
-          <w:highlight w:val="cyan"/>
-        </w:rPr>
-      </w:pPr>
-      <w:r>
-        <w:rPr>
-          <w:rFonts w:asciiTheme="majorHAnsi" w:hAnsiTheme="majorHAnsi" w:cstheme="majorHAnsi"/>
-          <w:sz w:val="24"/>
-          <w:szCs w:val="24"/>
-          <w:highlight w:val="cyan"/>
-        </w:rPr>
-        <w:t>11.Why is it important for software developers to make use of measurement</w:t>
-      </w:r>
-    </w:p>
-    <w:p>
-      <w:pPr>
-        <w:spacing w:line="480" w:lineRule="auto"/>
-        <w:rPr>
-          <w:rFonts w:asciiTheme="majorHAnsi" w:hAnsiTheme="majorHAnsi" w:cstheme="majorHAnsi"/>
-          <w:sz w:val="24"/>
-          <w:szCs w:val="24"/>
-          <w:highlight w:val="cyan"/>
-        </w:rPr>
-      </w:pPr>
-      <w:r>
-        <w:rPr>
-          <w:rFonts w:asciiTheme="majorHAnsi" w:hAnsiTheme="majorHAnsi" w:cstheme="majorHAnsi"/>
-          <w:sz w:val="24"/>
-          <w:szCs w:val="24"/>
-          <w:highlight w:val="cyan"/>
-        </w:rPr>
-        <w:t>to guide their work?</w:t>
-      </w:r>
-    </w:p>
-    <w:p>
-      <w:pPr>
-        <w:spacing w:line="480" w:lineRule="auto"/>
-        <w:rPr>
-          <w:rFonts w:asciiTheme="majorHAnsi" w:hAnsiTheme="majorHAnsi" w:cstheme="majorHAnsi"/>
-          <w:sz w:val="24"/>
-          <w:szCs w:val="24"/>
-          <w:highlight w:val="cyan"/>
-        </w:rPr>
-      </w:pPr>
-      <w:r>
-        <w:rPr>
-          <w:rFonts w:asciiTheme="majorHAnsi" w:hAnsiTheme="majorHAnsi" w:cstheme="majorHAnsi"/>
-          <w:sz w:val="24"/>
-          <w:szCs w:val="24"/>
-          <w:highlight w:val="cyan"/>
-        </w:rPr>
-        <w:t xml:space="preserve">12.Why is the "make-buy" decision and deciding whether to outsource </w:t>
-      </w:r>
-    </w:p>
-    <w:p>
-      <w:pPr>
-        <w:spacing w:line="480" w:lineRule="auto"/>
-        <w:rPr>
-          <w:rFonts w:asciiTheme="majorHAnsi" w:hAnsiTheme="majorHAnsi" w:cstheme="majorHAnsi"/>
-          <w:sz w:val="24"/>
-          <w:szCs w:val="24"/>
-          <w:highlight w:val="cyan"/>
-        </w:rPr>
-      </w:pPr>
-      <w:r>
-        <w:rPr>
-          <w:rFonts w:asciiTheme="majorHAnsi" w:hAnsiTheme="majorHAnsi" w:cstheme="majorHAnsi"/>
-          <w:sz w:val="24"/>
-          <w:szCs w:val="24"/>
-          <w:highlight w:val="cyan"/>
-        </w:rPr>
-        <w:t>software development an important part of the software planning</w:t>
-      </w:r>
-    </w:p>
-    <w:p>
-      <w:pPr>
-        <w:spacing w:line="480" w:lineRule="auto"/>
-        <w:rPr>
-          <w:rFonts w:asciiTheme="majorHAnsi" w:hAnsiTheme="majorHAnsi" w:cstheme="majorHAnsi"/>
-          <w:sz w:val="24"/>
-          <w:szCs w:val="24"/>
-          <w:highlight w:val="cyan"/>
-        </w:rPr>
-      </w:pPr>
-      <w:r>
-        <w:rPr>
-          <w:rFonts w:asciiTheme="majorHAnsi" w:hAnsiTheme="majorHAnsi" w:cstheme="majorHAnsi"/>
-          <w:sz w:val="24"/>
-          <w:szCs w:val="24"/>
-          <w:highlight w:val="cyan"/>
-        </w:rPr>
-        <w:t>process?</w:t>
-      </w:r>
-    </w:p>
-    <w:p>
-      <w:pPr>
-        <w:spacing w:line="480" w:lineRule="auto"/>
-        <w:rPr>
-          <w:rFonts w:asciiTheme="majorHAnsi" w:hAnsiTheme="majorHAnsi" w:cstheme="majorHAnsi"/>
-          <w:sz w:val="24"/>
-          <w:szCs w:val="24"/>
-          <w:highlight w:val="cyan"/>
-        </w:rPr>
-      </w:pPr>
-      <w:r>
-        <w:rPr>
-          <w:rFonts w:asciiTheme="majorHAnsi" w:hAnsiTheme="majorHAnsi" w:cstheme="majorHAnsi"/>
-          <w:sz w:val="24"/>
-          <w:szCs w:val="24"/>
-          <w:highlight w:val="cyan"/>
-        </w:rPr>
-        <w:t>13.Describe the process of building a risk table.</w:t>
-      </w:r>
-    </w:p>
-    <w:p>
-      <w:pPr>
-        <w:spacing w:line="480" w:lineRule="auto"/>
-        <w:rPr>
-          <w:rFonts w:asciiTheme="majorHAnsi" w:hAnsiTheme="majorHAnsi" w:cstheme="majorHAnsi"/>
-          <w:sz w:val="24"/>
-          <w:szCs w:val="24"/>
-          <w:highlight w:val="cyan"/>
-        </w:rPr>
-      </w:pPr>
-      <w:r>
-        <w:rPr>
-          <w:rFonts w:asciiTheme="majorHAnsi" w:hAnsiTheme="majorHAnsi" w:cstheme="majorHAnsi"/>
-          <w:sz w:val="24"/>
-          <w:szCs w:val="24"/>
-          <w:highlight w:val="cyan"/>
-        </w:rPr>
-        <w:t>14.What is forward engineering?</w:t>
-      </w:r>
-    </w:p>
-    <w:p>
-      <w:pPr>
-        <w:spacing w:line="480" w:lineRule="auto"/>
-        <w:rPr>
-          <w:rFonts w:asciiTheme="majorHAnsi" w:hAnsiTheme="majorHAnsi" w:cstheme="majorHAnsi"/>
-          <w:sz w:val="24"/>
-          <w:szCs w:val="24"/>
-          <w:highlight w:val="cyan"/>
-        </w:rPr>
-      </w:pPr>
-      <w:r>
-        <w:rPr>
-          <w:rFonts w:asciiTheme="majorHAnsi" w:hAnsiTheme="majorHAnsi" w:cstheme="majorHAnsi"/>
-          <w:sz w:val="24"/>
-          <w:szCs w:val="24"/>
-          <w:highlight w:val="cyan"/>
-        </w:rPr>
-        <w:lastRenderedPageBreak/>
+      <w:r>
+        <w:rPr>
+          <w:rFonts w:asciiTheme="majorHAnsi" w:hAnsiTheme="majorHAnsi" w:cstheme="majorHAnsi"/>
+          <w:sz w:val="24"/>
+          <w:szCs w:val="24"/>
+          <w:highlight w:val="cyan"/>
+        </w:rPr>
         <w:t>15.What characteristics need to be exhibited by organization to improve its</w:t>
       </w:r>
     </w:p>

</xml_diff>

<commit_message>
she the boo boo
</commit_message>
<xml_diff>
--- a/CISC680-SE/Assignment4_DEC1st/assignment4.docx
+++ b/CISC680-SE/Assignment4_DEC1st/assignment4.docx
@@ -458,7 +458,7 @@
           <w:szCs w:val="24"/>
           <w:shd w:val="clear" w:color="auto" w:fill="FFFFFF"/>
         </w:rPr>
-        <w:t xml:space="preserve">, if dog is an instance of animal then test bark, else leave dog house. This is an example of a branch test. Next we have </w:t>
+        <w:t>, if dog is an instance of animal then test bark, else leave dog house. This is an example of a branch test</w:t>
       </w:r>
       <w:r>
         <w:rPr>
@@ -468,6 +468,26 @@
           <w:szCs w:val="24"/>
           <w:shd w:val="clear" w:color="auto" w:fill="FFFFFF"/>
         </w:rPr>
+        <w:t>(takeout)</w:t>
+      </w:r>
+      <w:r>
+        <w:rPr>
+          <w:rFonts w:asciiTheme="majorHAnsi" w:hAnsiTheme="majorHAnsi" w:cstheme="majorHAnsi"/>
+          <w:color w:val="1D2228"/>
+          <w:sz w:val="24"/>
+          <w:szCs w:val="24"/>
+          <w:shd w:val="clear" w:color="auto" w:fill="FFFFFF"/>
+        </w:rPr>
+        <w:t xml:space="preserve">. Next we have </w:t>
+      </w:r>
+      <w:r>
+        <w:rPr>
+          <w:rFonts w:asciiTheme="majorHAnsi" w:hAnsiTheme="majorHAnsi" w:cstheme="majorHAnsi"/>
+          <w:color w:val="1D2228"/>
+          <w:sz w:val="24"/>
+          <w:szCs w:val="24"/>
+          <w:shd w:val="clear" w:color="auto" w:fill="FFFFFF"/>
+        </w:rPr>
         <w:t>loop</w:t>
       </w:r>
       <w:r>
@@ -488,7 +508,7 @@
           <w:szCs w:val="24"/>
           <w:shd w:val="clear" w:color="auto" w:fill="FFFFFF"/>
         </w:rPr>
-        <w:t xml:space="preserve"> loops are an integral part of most programs and need to be tested accordingly. There are four types of loops that need to be tested; simple, nested, concatenated, and unstructured. A loop can cause many instances to occur so one needs to make sure that each instance created is properly tested. One popular testing method I use when testing a program is an on change condition. For example, if a loop creates fifteen instances of a dog and the last instance changes to be a cat it alerts me as a false. It is good to test simple loops by testing a few scenarios such as skipping the loop, the n-1 equivalent, and the 1+n equivalent. You should test nested loops by starting in the most inner loop and setting all other passes to their minimum values and then working from the inner loop </w:t>
+        <w:t xml:space="preserve"> loops are an integral part of most programs and need to be tested accordingly. There are four types of loops that need to be tested; simple, nested, concatenated, and unstructured. A loop can cause many instances to occur so one needs to make sure that each instance created is properly tested. One popular testing method I use when testing a program is an on change condition. For example, if a loop creates fifteen instances of a dog and the last instance changes to be a cat it alerts me as a false</w:t>
       </w:r>
       <w:r>
         <w:rPr>
@@ -498,8 +518,48 @@
           <w:szCs w:val="24"/>
           <w:shd w:val="clear" w:color="auto" w:fill="FFFFFF"/>
         </w:rPr>
+        <w:t>(the change)</w:t>
+      </w:r>
+      <w:r>
+        <w:rPr>
+          <w:rFonts w:asciiTheme="majorHAnsi" w:hAnsiTheme="majorHAnsi" w:cstheme="majorHAnsi"/>
+          <w:color w:val="1D2228"/>
+          <w:sz w:val="24"/>
+          <w:szCs w:val="24"/>
+          <w:shd w:val="clear" w:color="auto" w:fill="FFFFFF"/>
+        </w:rPr>
+        <w:t>. It is good to test simple loops by testing a few scenarios such as skipping the loop, the n-1 equivalent, and the 1+n equivalent</w:t>
+      </w:r>
+      <w:r>
+        <w:rPr>
+          <w:rFonts w:asciiTheme="majorHAnsi" w:hAnsiTheme="majorHAnsi" w:cstheme="majorHAnsi"/>
+          <w:color w:val="1D2228"/>
+          <w:sz w:val="24"/>
+          <w:szCs w:val="24"/>
+          <w:shd w:val="clear" w:color="auto" w:fill="FFFFFF"/>
+        </w:rPr>
+        <w:t>(clean up)</w:t>
+      </w:r>
+      <w:r>
+        <w:rPr>
+          <w:rFonts w:asciiTheme="majorHAnsi" w:hAnsiTheme="majorHAnsi" w:cstheme="majorHAnsi"/>
+          <w:color w:val="1D2228"/>
+          <w:sz w:val="24"/>
+          <w:szCs w:val="24"/>
+          <w:shd w:val="clear" w:color="auto" w:fill="FFFFFF"/>
+        </w:rPr>
+        <w:t xml:space="preserve">. You should test nested loops by starting in the most inner loop and setting all other passes to their minimum values and then </w:t>
+      </w:r>
+      <w:r>
+        <w:rPr>
+          <w:rFonts w:asciiTheme="majorHAnsi" w:hAnsiTheme="majorHAnsi" w:cstheme="majorHAnsi"/>
+          <w:color w:val="1D2228"/>
+          <w:sz w:val="24"/>
+          <w:szCs w:val="24"/>
+          <w:shd w:val="clear" w:color="auto" w:fill="FFFFFF"/>
+        </w:rPr>
         <w:lastRenderedPageBreak/>
-        <w:t>outwards increasing passes till all loops are tested.</w:t>
+        <w:t>working from the inner loop outwards increasing passes till all loops are tested.</w:t>
       </w:r>
       <w:r>
         <w:rPr>
@@ -560,6 +620,26 @@
           <w:shd w:val="clear" w:color="auto" w:fill="FFFFFF"/>
         </w:rPr>
         <w:t>of nodes line weight along with the likely hood of how often they might occur.</w:t>
+      </w:r>
+      <w:r>
+        <w:rPr>
+          <w:rFonts w:asciiTheme="majorHAnsi" w:hAnsiTheme="majorHAnsi" w:cstheme="majorHAnsi"/>
+          <w:color w:val="1D2228"/>
+          <w:sz w:val="24"/>
+          <w:szCs w:val="24"/>
+          <w:shd w:val="clear" w:color="auto" w:fill="FFFFFF"/>
+        </w:rPr>
+        <w:t xml:space="preserve"> </w:t>
+      </w:r>
+      <w:r>
+        <w:rPr>
+          <w:rFonts w:asciiTheme="majorHAnsi" w:hAnsiTheme="majorHAnsi" w:cstheme="majorHAnsi"/>
+          <w:color w:val="FF0000"/>
+          <w:sz w:val="24"/>
+          <w:szCs w:val="24"/>
+          <w:shd w:val="clear" w:color="auto" w:fill="FFFFFF"/>
+        </w:rPr>
+        <w:t>No conclusion</w:t>
       </w:r>
     </w:p>
     <w:p>
@@ -695,7 +775,7 @@
           <w:sz w:val="24"/>
           <w:szCs w:val="24"/>
         </w:rPr>
-        <w:t xml:space="preserve"> When it comes to Objected Oriented Programing this becomes more difficult since code is not ran in hierarchal fashion but </w:t>
+        <w:t xml:space="preserve"> When it comes to Objected </w:t>
       </w:r>
       <w:r>
         <w:rPr>
@@ -704,7 +784,7 @@
           <w:szCs w:val="24"/>
         </w:rPr>
         <w:lastRenderedPageBreak/>
-        <w:t>can be resolved using methodologies such as thread and use-,based testing.</w:t>
+        <w:t>Oriented Programing this becomes more difficult since code is not ran in hierarchal fashion but can be resolved using methodologies such as thread and use-,based testing.</w:t>
       </w:r>
       <w:r>
         <w:rPr>
@@ -883,7 +963,16 @@
           <w:sz w:val="24"/>
           <w:szCs w:val="24"/>
         </w:rPr>
-        <w:t xml:space="preserve"> from their input.</w:t>
+        <w:t xml:space="preserve"> from their </w:t>
+      </w:r>
+      <w:r>
+        <w:rPr>
+          <w:rFonts w:asciiTheme="majorHAnsi" w:hAnsiTheme="majorHAnsi" w:cstheme="majorHAnsi"/>
+          <w:sz w:val="24"/>
+          <w:szCs w:val="24"/>
+        </w:rPr>
+        <w:lastRenderedPageBreak/>
+        <w:t>input.</w:t>
       </w:r>
       <w:r>
         <w:rPr>
@@ -923,16 +1012,7 @@
           <w:sz w:val="24"/>
           <w:szCs w:val="24"/>
         </w:rPr>
-        <w:t xml:space="preserve">For </w:t>
-      </w:r>
-      <w:r>
-        <w:rPr>
-          <w:rFonts w:asciiTheme="majorHAnsi" w:hAnsiTheme="majorHAnsi" w:cstheme="majorHAnsi"/>
-          <w:sz w:val="24"/>
-          <w:szCs w:val="24"/>
-        </w:rPr>
-        <w:lastRenderedPageBreak/>
-        <w:t>instance</w:t>
+        <w:t>For instance</w:t>
       </w:r>
       <w:r>
         <w:rPr>
@@ -3484,15 +3564,7 @@
           <w:sz w:val="24"/>
           <w:szCs w:val="24"/>
         </w:rPr>
-        <w:t xml:space="preserve"> </w:t>
-      </w:r>
-      <w:r>
-        <w:rPr>
-          <w:rFonts w:asciiTheme="majorHAnsi" w:hAnsiTheme="majorHAnsi" w:cstheme="majorHAnsi"/>
-          <w:sz w:val="24"/>
-          <w:szCs w:val="24"/>
-        </w:rPr>
-        <w:t>for software development</w:t>
+        <w:t xml:space="preserve"> for software development</w:t>
       </w:r>
       <w:r>
         <w:rPr>
@@ -3610,231 +3682,363 @@
         <w:lastRenderedPageBreak/>
         <w:t>to be the probability you will assign to that risk. The fourth column defines the impact of the risk if something negligent were to happen. This could be from a low risk value to a high one such a minimal to catastrophic. Now that the table is complete it is time to create a risk table. To do so you simply put the high risks with high probability at the top of the table, while adding the low risk low probability to the bottom of the table. This effectively orders your risks of importance and probability. Once created you can draw a line through the middle to indicate a cut off line. Risk above the cut off line should be mitigated while risk below the cut off line can be held off. This is why risk tables are useful, because they help define the value and probability of risk and what the cut off limit is for mitigating them.</w:t>
       </w:r>
+    </w:p>
+    <w:p>
+      <w:pPr>
+        <w:spacing w:line="480" w:lineRule="auto"/>
+        <w:rPr>
+          <w:rFonts w:asciiTheme="majorHAnsi" w:hAnsiTheme="majorHAnsi" w:cstheme="majorHAnsi"/>
+          <w:sz w:val="24"/>
+          <w:szCs w:val="24"/>
+          <w:highlight w:val="cyan"/>
+        </w:rPr>
+      </w:pPr>
+      <w:r>
+        <w:rPr>
+          <w:rFonts w:asciiTheme="majorHAnsi" w:hAnsiTheme="majorHAnsi" w:cstheme="majorHAnsi"/>
+          <w:sz w:val="24"/>
+          <w:szCs w:val="24"/>
+          <w:highlight w:val="cyan"/>
+        </w:rPr>
+        <w:t>14.</w:t>
+      </w:r>
+      <w:r>
+        <w:rPr>
+          <w:rFonts w:asciiTheme="majorHAnsi" w:hAnsiTheme="majorHAnsi" w:cstheme="majorHAnsi"/>
+          <w:sz w:val="24"/>
+          <w:szCs w:val="24"/>
+          <w:highlight w:val="cyan"/>
+        </w:rPr>
+        <w:t xml:space="preserve"> </w:t>
+      </w:r>
+      <w:r>
+        <w:rPr>
+          <w:rFonts w:asciiTheme="majorHAnsi" w:hAnsiTheme="majorHAnsi" w:cstheme="majorHAnsi"/>
+          <w:sz w:val="24"/>
+          <w:szCs w:val="24"/>
+          <w:highlight w:val="cyan"/>
+        </w:rPr>
+        <w:t>What is forward engineering?</w:t>
+      </w:r>
+    </w:p>
+    <w:p>
+      <w:pPr>
+        <w:spacing w:line="480" w:lineRule="auto"/>
+        <w:rPr>
+          <w:rFonts w:asciiTheme="majorHAnsi" w:hAnsiTheme="majorHAnsi" w:cstheme="majorHAnsi"/>
+          <w:sz w:val="24"/>
+          <w:szCs w:val="24"/>
+        </w:rPr>
+      </w:pPr>
+      <w:r>
+        <w:rPr>
+          <w:rFonts w:asciiTheme="majorHAnsi" w:hAnsiTheme="majorHAnsi" w:cstheme="majorHAnsi"/>
+          <w:sz w:val="24"/>
+          <w:szCs w:val="24"/>
+        </w:rPr>
+        <w:tab/>
+      </w:r>
+      <w:r>
+        <w:rPr>
+          <w:rFonts w:asciiTheme="majorHAnsi" w:hAnsiTheme="majorHAnsi" w:cstheme="majorHAnsi"/>
+          <w:sz w:val="24"/>
+          <w:szCs w:val="24"/>
+        </w:rPr>
+        <w:t xml:space="preserve">When inheriting legacy systems one might be asked to forward engineer the project for better maintainability and integration of new technology. </w:t>
+      </w:r>
+      <w:r>
+        <w:rPr>
+          <w:rFonts w:asciiTheme="majorHAnsi" w:hAnsiTheme="majorHAnsi" w:cstheme="majorHAnsi"/>
+          <w:sz w:val="24"/>
+          <w:szCs w:val="24"/>
+        </w:rPr>
+        <w:t>Older code bases are typically hard to incorporate new software technologies and larger old code bases can make forward engineering more robust. Forward engineering is not just recreating older code with an efficient new design, but it is actually extending the features and capabilities of the original legacy code. Forward engineering aims to improve two components of the software design. The first portion being the business process. When forward engineering the business process it allows you to improve your capability to be competitive in the market. The other portion being the reengineering of the actual information systems and technologies.  This is done so that the new code will be reconstructed to exhibit higher qualities.</w:t>
+      </w:r>
+      <w:r>
+        <w:rPr>
+          <w:rFonts w:asciiTheme="majorHAnsi" w:hAnsiTheme="majorHAnsi" w:cstheme="majorHAnsi"/>
+          <w:sz w:val="24"/>
+          <w:szCs w:val="24"/>
+        </w:rPr>
+        <w:t xml:space="preserve"> When deciding to perform  forward engineering it is important to perform a cost-benefit analysis. Questions like the annual cost of operation and the business value after reengineering, come into the decision making process. If the legacy system </w:t>
+      </w:r>
+      <w:r>
+        <w:rPr>
+          <w:rFonts w:asciiTheme="majorHAnsi" w:hAnsiTheme="majorHAnsi" w:cstheme="majorHAnsi"/>
+          <w:sz w:val="24"/>
+          <w:szCs w:val="24"/>
+        </w:rPr>
+        <w:lastRenderedPageBreak/>
+        <w:t>is set to be terminated soon then it might not be useful to forward engineer the system. If the legacy system needs to be maintained and that level of service becomes more difficult as the product scales then one might want to forward engineer the project to be more scabale with new technologies and structuring. All in all, forward engineering aims to add functionality on top of restructured legacy code to effectively improve business and system processes while making the code more maintainable and easier to integrate with new technology.</w:t>
+      </w:r>
+    </w:p>
+    <w:p>
+      <w:pPr>
+        <w:spacing w:line="480" w:lineRule="auto"/>
+        <w:rPr>
+          <w:rFonts w:asciiTheme="majorHAnsi" w:hAnsiTheme="majorHAnsi" w:cstheme="majorHAnsi"/>
+          <w:sz w:val="24"/>
+          <w:szCs w:val="24"/>
+        </w:rPr>
+      </w:pPr>
+      <w:r>
+        <w:rPr>
+          <w:rFonts w:asciiTheme="majorHAnsi" w:hAnsiTheme="majorHAnsi" w:cstheme="majorHAnsi"/>
+          <w:sz w:val="24"/>
+          <w:szCs w:val="24"/>
+          <w:highlight w:val="cyan"/>
+        </w:rPr>
+        <w:t>15.</w:t>
+      </w:r>
+      <w:r>
+        <w:rPr>
+          <w:rFonts w:asciiTheme="majorHAnsi" w:hAnsiTheme="majorHAnsi" w:cstheme="majorHAnsi"/>
+          <w:sz w:val="24"/>
+          <w:szCs w:val="24"/>
+          <w:highlight w:val="cyan"/>
+        </w:rPr>
+        <w:t xml:space="preserve"> </w:t>
+      </w:r>
+      <w:r>
+        <w:rPr>
+          <w:rFonts w:asciiTheme="majorHAnsi" w:hAnsiTheme="majorHAnsi" w:cstheme="majorHAnsi"/>
+          <w:sz w:val="24"/>
+          <w:szCs w:val="24"/>
+          <w:highlight w:val="cyan"/>
+        </w:rPr>
+        <w:t>What characteristics need to be exhibited by organization to improve its</w:t>
+      </w:r>
+      <w:r>
+        <w:rPr>
+          <w:rFonts w:asciiTheme="majorHAnsi" w:hAnsiTheme="majorHAnsi" w:cstheme="majorHAnsi"/>
+          <w:sz w:val="24"/>
+          <w:szCs w:val="24"/>
+          <w:highlight w:val="cyan"/>
+        </w:rPr>
+        <w:t xml:space="preserve"> </w:t>
+      </w:r>
+      <w:r>
+        <w:rPr>
+          <w:rFonts w:asciiTheme="majorHAnsi" w:hAnsiTheme="majorHAnsi" w:cstheme="majorHAnsi"/>
+          <w:sz w:val="24"/>
+          <w:szCs w:val="24"/>
+          <w:highlight w:val="cyan"/>
+        </w:rPr>
+        <w:t>software process?</w:t>
+      </w:r>
+    </w:p>
+    <w:p>
+      <w:pPr>
+        <w:spacing w:line="480" w:lineRule="auto"/>
+        <w:rPr>
+          <w:rFonts w:asciiTheme="majorHAnsi" w:hAnsiTheme="majorHAnsi" w:cstheme="majorHAnsi"/>
+          <w:sz w:val="24"/>
+          <w:szCs w:val="24"/>
+        </w:rPr>
+      </w:pPr>
+      <w:r>
+        <w:rPr>
+          <w:rFonts w:asciiTheme="majorHAnsi" w:hAnsiTheme="majorHAnsi" w:cstheme="majorHAnsi"/>
+          <w:sz w:val="24"/>
+          <w:szCs w:val="24"/>
+        </w:rPr>
+        <w:tab/>
+        <w:t>As organizations continue to develop and maintain projects, they should be learning from these processes while simultaneously incorporating new processes to be more efficient. This is the main characteristic exhibited by organizations to improve their software process. Every time the</w:t>
+      </w:r>
+      <w:r>
+        <w:rPr>
+          <w:rFonts w:asciiTheme="majorHAnsi" w:hAnsiTheme="majorHAnsi" w:cstheme="majorHAnsi"/>
+          <w:sz w:val="24"/>
+          <w:szCs w:val="24"/>
+        </w:rPr>
+        <w:t>y</w:t>
+      </w:r>
+      <w:r>
+        <w:rPr>
+          <w:rFonts w:asciiTheme="majorHAnsi" w:hAnsiTheme="majorHAnsi" w:cstheme="majorHAnsi"/>
+          <w:sz w:val="24"/>
+          <w:szCs w:val="24"/>
+        </w:rPr>
+        <w:t xml:space="preserve"> make or modify code, they should be getting better at making and modifying</w:t>
+      </w:r>
+      <w:r>
+        <w:rPr>
+          <w:rFonts w:asciiTheme="majorHAnsi" w:hAnsiTheme="majorHAnsi" w:cstheme="majorHAnsi"/>
+          <w:sz w:val="24"/>
+          <w:szCs w:val="24"/>
+        </w:rPr>
+        <w:t xml:space="preserve"> the next</w:t>
+      </w:r>
+      <w:r>
+        <w:rPr>
+          <w:rFonts w:asciiTheme="majorHAnsi" w:hAnsiTheme="majorHAnsi" w:cstheme="majorHAnsi"/>
+          <w:sz w:val="24"/>
+          <w:szCs w:val="24"/>
+        </w:rPr>
+        <w:t xml:space="preserve"> code! This is the basic principle of improving software processes. These processes contain a myriad of umbrella functions. These functions can include activities, actions, and tasks that are mandatory within the organization. The lack of these functions can leave loop holes, blocking the knowledge transfer of the work done</w:t>
+      </w:r>
+      <w:r>
+        <w:rPr>
+          <w:rFonts w:asciiTheme="majorHAnsi" w:hAnsiTheme="majorHAnsi" w:cstheme="majorHAnsi"/>
+          <w:sz w:val="24"/>
+          <w:szCs w:val="24"/>
+        </w:rPr>
+        <w:t>. This is</w:t>
+      </w:r>
+      <w:r>
+        <w:rPr>
+          <w:rFonts w:asciiTheme="majorHAnsi" w:hAnsiTheme="majorHAnsi" w:cstheme="majorHAnsi"/>
+          <w:sz w:val="24"/>
+          <w:szCs w:val="24"/>
+        </w:rPr>
+        <w:t xml:space="preserve"> included </w:t>
+      </w:r>
+      <w:r>
+        <w:rPr>
+          <w:rFonts w:asciiTheme="majorHAnsi" w:hAnsiTheme="majorHAnsi" w:cstheme="majorHAnsi"/>
+          <w:sz w:val="24"/>
+          <w:szCs w:val="24"/>
+        </w:rPr>
+        <w:t xml:space="preserve">to improve </w:t>
+      </w:r>
+      <w:r>
+        <w:rPr>
+          <w:rFonts w:asciiTheme="majorHAnsi" w:hAnsiTheme="majorHAnsi" w:cstheme="majorHAnsi"/>
+          <w:sz w:val="24"/>
+          <w:szCs w:val="24"/>
+        </w:rPr>
+        <w:t>future processes.</w:t>
+      </w:r>
+      <w:r>
+        <w:rPr>
+          <w:rFonts w:asciiTheme="majorHAnsi" w:hAnsiTheme="majorHAnsi" w:cstheme="majorHAnsi"/>
+          <w:sz w:val="24"/>
+          <w:szCs w:val="24"/>
+        </w:rPr>
+        <w:t xml:space="preserve"> After observing these functions, one can then analyze the data</w:t>
+      </w:r>
+      <w:r>
+        <w:rPr>
+          <w:rFonts w:asciiTheme="majorHAnsi" w:hAnsiTheme="majorHAnsi" w:cstheme="majorHAnsi"/>
+          <w:sz w:val="24"/>
+          <w:szCs w:val="24"/>
+        </w:rPr>
+        <w:t xml:space="preserve"> to</w:t>
+      </w:r>
+      <w:r>
+        <w:rPr>
+          <w:rFonts w:asciiTheme="majorHAnsi" w:hAnsiTheme="majorHAnsi" w:cstheme="majorHAnsi"/>
+          <w:sz w:val="24"/>
+          <w:szCs w:val="24"/>
+        </w:rPr>
+        <w:t xml:space="preserve"> derive a process pattern. These process patterns can reveal flaw</w:t>
+      </w:r>
+      <w:r>
+        <w:rPr>
+          <w:rFonts w:asciiTheme="majorHAnsi" w:hAnsiTheme="majorHAnsi" w:cstheme="majorHAnsi"/>
+          <w:sz w:val="24"/>
+          <w:szCs w:val="24"/>
+        </w:rPr>
+        <w:t>s in the software process</w:t>
+      </w:r>
+      <w:r>
+        <w:rPr>
+          <w:rFonts w:asciiTheme="majorHAnsi" w:hAnsiTheme="majorHAnsi" w:cstheme="majorHAnsi"/>
+          <w:sz w:val="24"/>
+          <w:szCs w:val="24"/>
+        </w:rPr>
+        <w:t>,</w:t>
+      </w:r>
+      <w:r>
+        <w:rPr>
+          <w:rFonts w:asciiTheme="majorHAnsi" w:hAnsiTheme="majorHAnsi" w:cstheme="majorHAnsi"/>
+          <w:sz w:val="24"/>
+          <w:szCs w:val="24"/>
+        </w:rPr>
+        <w:t xml:space="preserve"> and lead to better understanding of these processes within the organization. Some </w:t>
+      </w:r>
+      <w:r>
+        <w:rPr>
+          <w:rFonts w:asciiTheme="majorHAnsi" w:hAnsiTheme="majorHAnsi" w:cstheme="majorHAnsi"/>
+          <w:sz w:val="24"/>
+          <w:szCs w:val="24"/>
+        </w:rPr>
+        <w:t>literal</w:t>
+      </w:r>
+      <w:r>
+        <w:rPr>
+          <w:rFonts w:asciiTheme="majorHAnsi" w:hAnsiTheme="majorHAnsi" w:cstheme="majorHAnsi"/>
+          <w:sz w:val="24"/>
+          <w:szCs w:val="24"/>
+        </w:rPr>
+        <w:t xml:space="preserve"> characteristics in the organization to improve software analysis is to </w:t>
+      </w:r>
+      <w:r>
+        <w:rPr>
+          <w:rFonts w:asciiTheme="majorHAnsi" w:hAnsiTheme="majorHAnsi" w:cstheme="majorHAnsi"/>
+          <w:sz w:val="24"/>
+          <w:szCs w:val="24"/>
+        </w:rPr>
+        <w:t>perform</w:t>
+      </w:r>
+      <w:r>
+        <w:rPr>
+          <w:rFonts w:asciiTheme="majorHAnsi" w:hAnsiTheme="majorHAnsi" w:cstheme="majorHAnsi"/>
+          <w:sz w:val="24"/>
+          <w:szCs w:val="24"/>
+        </w:rPr>
+        <w:t xml:space="preserve"> assessment and gap analysis. Assessment analysis from an organization would include whether processes are consistent across the organization, whether theses process are sophisticated in their performance, if the processes are widely accepted across their domain, and if the management is committed to these processes. Gap analysis performed by the </w:t>
+      </w:r>
+      <w:r>
+        <w:rPr>
+          <w:rFonts w:asciiTheme="majorHAnsi" w:hAnsiTheme="majorHAnsi" w:cstheme="majorHAnsi"/>
+          <w:sz w:val="24"/>
+          <w:szCs w:val="24"/>
+        </w:rPr>
+        <w:lastRenderedPageBreak/>
+        <w:t xml:space="preserve">organization would include topics such as the current functionality comparted to the expected end result. When the final product is made the organization will perform a gap analysis to verify all functionality was included that was intended. If not, they can derive what happened and if processes can be improved to mitigate future failures. This is why it is important for companies to display characteristics of software process improvement by performing analysis to better improve </w:t>
+      </w:r>
+      <w:r>
+        <w:rPr>
+          <w:rFonts w:asciiTheme="majorHAnsi" w:hAnsiTheme="majorHAnsi" w:cstheme="majorHAnsi"/>
+          <w:sz w:val="24"/>
+          <w:szCs w:val="24"/>
+        </w:rPr>
+        <w:t>processes with simult</w:t>
+      </w:r>
       <w:bookmarkStart w:id="0" w:name="_GoBack"/>
       <w:bookmarkEnd w:id="0"/>
-    </w:p>
-    <w:p>
-      <w:pPr>
-        <w:spacing w:line="480" w:lineRule="auto"/>
-        <w:rPr>
-          <w:rFonts w:asciiTheme="majorHAnsi" w:hAnsiTheme="majorHAnsi" w:cstheme="majorHAnsi"/>
-          <w:sz w:val="24"/>
-          <w:szCs w:val="24"/>
-          <w:highlight w:val="cyan"/>
-        </w:rPr>
-      </w:pPr>
-    </w:p>
-    <w:p>
-      <w:pPr>
-        <w:spacing w:line="480" w:lineRule="auto"/>
-        <w:rPr>
-          <w:rFonts w:asciiTheme="majorHAnsi" w:hAnsiTheme="majorHAnsi" w:cstheme="majorHAnsi"/>
-          <w:sz w:val="24"/>
-          <w:szCs w:val="24"/>
-          <w:highlight w:val="cyan"/>
-        </w:rPr>
-      </w:pPr>
-    </w:p>
-    <w:p>
-      <w:pPr>
-        <w:spacing w:line="480" w:lineRule="auto"/>
-        <w:rPr>
-          <w:rFonts w:asciiTheme="majorHAnsi" w:hAnsiTheme="majorHAnsi" w:cstheme="majorHAnsi"/>
-          <w:sz w:val="24"/>
-          <w:szCs w:val="24"/>
-          <w:highlight w:val="cyan"/>
-        </w:rPr>
-      </w:pPr>
-    </w:p>
-    <w:p>
-      <w:pPr>
-        <w:spacing w:line="480" w:lineRule="auto"/>
-        <w:rPr>
-          <w:rFonts w:asciiTheme="majorHAnsi" w:hAnsiTheme="majorHAnsi" w:cstheme="majorHAnsi"/>
-          <w:sz w:val="24"/>
-          <w:szCs w:val="24"/>
-          <w:highlight w:val="cyan"/>
-        </w:rPr>
-      </w:pPr>
-    </w:p>
-    <w:p>
-      <w:pPr>
-        <w:spacing w:line="480" w:lineRule="auto"/>
-        <w:rPr>
-          <w:rFonts w:asciiTheme="majorHAnsi" w:hAnsiTheme="majorHAnsi" w:cstheme="majorHAnsi"/>
-          <w:sz w:val="24"/>
-          <w:szCs w:val="24"/>
-          <w:highlight w:val="cyan"/>
-        </w:rPr>
-      </w:pPr>
-    </w:p>
-    <w:p>
-      <w:pPr>
-        <w:spacing w:line="480" w:lineRule="auto"/>
-        <w:rPr>
-          <w:rFonts w:asciiTheme="majorHAnsi" w:hAnsiTheme="majorHAnsi" w:cstheme="majorHAnsi"/>
-          <w:sz w:val="24"/>
-          <w:szCs w:val="24"/>
-          <w:highlight w:val="cyan"/>
-        </w:rPr>
-      </w:pPr>
-    </w:p>
-    <w:p>
-      <w:pPr>
-        <w:spacing w:line="480" w:lineRule="auto"/>
-        <w:rPr>
-          <w:rFonts w:asciiTheme="majorHAnsi" w:hAnsiTheme="majorHAnsi" w:cstheme="majorHAnsi"/>
-          <w:sz w:val="24"/>
-          <w:szCs w:val="24"/>
-          <w:highlight w:val="cyan"/>
-        </w:rPr>
-      </w:pPr>
-    </w:p>
-    <w:p>
-      <w:pPr>
-        <w:spacing w:line="480" w:lineRule="auto"/>
-        <w:rPr>
-          <w:rFonts w:asciiTheme="majorHAnsi" w:hAnsiTheme="majorHAnsi" w:cstheme="majorHAnsi"/>
-          <w:sz w:val="24"/>
-          <w:szCs w:val="24"/>
-          <w:highlight w:val="cyan"/>
-        </w:rPr>
-      </w:pPr>
-    </w:p>
-    <w:p>
-      <w:pPr>
-        <w:spacing w:line="480" w:lineRule="auto"/>
-        <w:rPr>
-          <w:rFonts w:asciiTheme="majorHAnsi" w:hAnsiTheme="majorHAnsi" w:cstheme="majorHAnsi"/>
-          <w:sz w:val="24"/>
-          <w:szCs w:val="24"/>
-          <w:highlight w:val="cyan"/>
-        </w:rPr>
-      </w:pPr>
-    </w:p>
-    <w:p>
-      <w:pPr>
-        <w:spacing w:line="480" w:lineRule="auto"/>
-        <w:rPr>
-          <w:rFonts w:asciiTheme="majorHAnsi" w:hAnsiTheme="majorHAnsi" w:cstheme="majorHAnsi"/>
-          <w:sz w:val="24"/>
-          <w:szCs w:val="24"/>
-          <w:highlight w:val="cyan"/>
-        </w:rPr>
-      </w:pPr>
-    </w:p>
-    <w:p>
-      <w:pPr>
-        <w:spacing w:line="480" w:lineRule="auto"/>
-        <w:rPr>
-          <w:rFonts w:asciiTheme="majorHAnsi" w:hAnsiTheme="majorHAnsi" w:cstheme="majorHAnsi"/>
-          <w:sz w:val="24"/>
-          <w:szCs w:val="24"/>
-          <w:highlight w:val="cyan"/>
-        </w:rPr>
-      </w:pPr>
-    </w:p>
-    <w:p>
-      <w:pPr>
-        <w:spacing w:line="480" w:lineRule="auto"/>
-        <w:rPr>
-          <w:rFonts w:asciiTheme="majorHAnsi" w:hAnsiTheme="majorHAnsi" w:cstheme="majorHAnsi"/>
-          <w:sz w:val="24"/>
-          <w:szCs w:val="24"/>
-          <w:highlight w:val="cyan"/>
-        </w:rPr>
-      </w:pPr>
-    </w:p>
-    <w:p>
-      <w:pPr>
-        <w:spacing w:line="480" w:lineRule="auto"/>
-        <w:rPr>
-          <w:rFonts w:asciiTheme="majorHAnsi" w:hAnsiTheme="majorHAnsi" w:cstheme="majorHAnsi"/>
-          <w:sz w:val="24"/>
-          <w:szCs w:val="24"/>
-          <w:highlight w:val="cyan"/>
-        </w:rPr>
-      </w:pPr>
-    </w:p>
-    <w:p>
-      <w:pPr>
-        <w:spacing w:line="480" w:lineRule="auto"/>
-        <w:rPr>
-          <w:rFonts w:asciiTheme="majorHAnsi" w:hAnsiTheme="majorHAnsi" w:cstheme="majorHAnsi"/>
-          <w:sz w:val="24"/>
-          <w:szCs w:val="24"/>
-          <w:highlight w:val="cyan"/>
-        </w:rPr>
-      </w:pPr>
-    </w:p>
-    <w:p>
-      <w:pPr>
-        <w:spacing w:line="480" w:lineRule="auto"/>
-        <w:rPr>
-          <w:rFonts w:asciiTheme="majorHAnsi" w:hAnsiTheme="majorHAnsi" w:cstheme="majorHAnsi"/>
-          <w:sz w:val="24"/>
-          <w:szCs w:val="24"/>
-          <w:highlight w:val="cyan"/>
-        </w:rPr>
-      </w:pPr>
-    </w:p>
-    <w:p>
-      <w:pPr>
-        <w:spacing w:line="480" w:lineRule="auto"/>
-        <w:rPr>
-          <w:rFonts w:asciiTheme="majorHAnsi" w:hAnsiTheme="majorHAnsi" w:cstheme="majorHAnsi"/>
-          <w:sz w:val="24"/>
-          <w:szCs w:val="24"/>
-          <w:highlight w:val="cyan"/>
-        </w:rPr>
-      </w:pPr>
-      <w:r>
-        <w:rPr>
-          <w:rFonts w:asciiTheme="majorHAnsi" w:hAnsiTheme="majorHAnsi" w:cstheme="majorHAnsi"/>
-          <w:sz w:val="24"/>
-          <w:szCs w:val="24"/>
-          <w:highlight w:val="cyan"/>
-        </w:rPr>
-        <w:t>14.What is forward engineering?</w:t>
-      </w:r>
-    </w:p>
-    <w:p>
-      <w:pPr>
-        <w:spacing w:line="480" w:lineRule="auto"/>
-        <w:rPr>
-          <w:rFonts w:asciiTheme="majorHAnsi" w:hAnsiTheme="majorHAnsi" w:cstheme="majorHAnsi"/>
-          <w:sz w:val="24"/>
-          <w:szCs w:val="24"/>
-          <w:highlight w:val="cyan"/>
-        </w:rPr>
-      </w:pPr>
-      <w:r>
-        <w:rPr>
-          <w:rFonts w:asciiTheme="majorHAnsi" w:hAnsiTheme="majorHAnsi" w:cstheme="majorHAnsi"/>
-          <w:sz w:val="24"/>
-          <w:szCs w:val="24"/>
-          <w:highlight w:val="cyan"/>
-        </w:rPr>
-        <w:t>15.What characteristics need to be exhibited by organization to improve its</w:t>
-      </w:r>
-    </w:p>
-    <w:p>
-      <w:pPr>
-        <w:spacing w:line="480" w:lineRule="auto"/>
-        <w:rPr>
-          <w:rFonts w:asciiTheme="majorHAnsi" w:hAnsiTheme="majorHAnsi" w:cstheme="majorHAnsi"/>
-          <w:sz w:val="24"/>
-          <w:szCs w:val="24"/>
-        </w:rPr>
-      </w:pPr>
-      <w:r>
-        <w:rPr>
-          <w:rFonts w:asciiTheme="majorHAnsi" w:hAnsiTheme="majorHAnsi" w:cstheme="majorHAnsi"/>
-          <w:sz w:val="24"/>
-          <w:szCs w:val="24"/>
-          <w:highlight w:val="cyan"/>
-        </w:rPr>
-        <w:t>software process?</w:t>
+      <w:r>
+        <w:rPr>
+          <w:rFonts w:asciiTheme="majorHAnsi" w:hAnsiTheme="majorHAnsi" w:cstheme="majorHAnsi"/>
+          <w:sz w:val="24"/>
+          <w:szCs w:val="24"/>
+        </w:rPr>
+        <w:t>aneously</w:t>
+      </w:r>
+      <w:r>
+        <w:rPr>
+          <w:rFonts w:asciiTheme="majorHAnsi" w:hAnsiTheme="majorHAnsi" w:cstheme="majorHAnsi"/>
+          <w:sz w:val="24"/>
+          <w:szCs w:val="24"/>
+        </w:rPr>
+        <w:t xml:space="preserve"> staying vigilant </w:t>
+      </w:r>
+      <w:r>
+        <w:rPr>
+          <w:rFonts w:asciiTheme="majorHAnsi" w:hAnsiTheme="majorHAnsi" w:cstheme="majorHAnsi"/>
+          <w:sz w:val="24"/>
+          <w:szCs w:val="24"/>
+        </w:rPr>
+        <w:t>improvement</w:t>
+      </w:r>
+      <w:r>
+        <w:rPr>
+          <w:rFonts w:asciiTheme="majorHAnsi" w:hAnsiTheme="majorHAnsi" w:cstheme="majorHAnsi"/>
+          <w:sz w:val="24"/>
+          <w:szCs w:val="24"/>
+        </w:rPr>
+        <w:t>.</w:t>
       </w:r>
     </w:p>
     <w:sectPr>

</xml_diff>